<commit_message>
added scripts and documentation
</commit_message>
<xml_diff>
--- a/Case instructions.docx
+++ b/Case instructions.docx
@@ -46,7 +46,7 @@
         <w:t>The indicators in the impact report are used to communicate what great work the Cancerfonden is doing, and that research funded by them leads to scientific progress. Concretely, t</w:t>
       </w:r>
       <w:r>
-        <w:t xml:space="preserve">he report analyses publications funded by Cancerfonden projects 2010-2020. </w:t>
+        <w:t xml:space="preserve">he report analyses publications funded by Cancerfonden 2010-2020. </w:t>
       </w:r>
     </w:p>
     <w:p>
@@ -120,7 +120,7 @@
         <w:t xml:space="preserve">Visualise and </w:t>
       </w:r>
       <w:r>
-        <w:t xml:space="preserve">be prepared to help to </w:t>
+        <w:t xml:space="preserve">help to </w:t>
       </w:r>
       <w:r>
         <w:t>interpret the results</w:t>
@@ -144,7 +144,7 @@
         </w:numPr>
       </w:pPr>
       <w:r>
-        <w:t>Ensure you have access to the bibliometric folder</w:t>
+        <w:t>Ensure you have R and R-studio on your computer (or equivalent IDE that can run R)</w:t>
       </w:r>
     </w:p>
     <w:p>
@@ -156,7 +156,7 @@
         </w:numPr>
       </w:pPr>
       <w:r>
-        <w:t>Ensure you have R and R-studio on your computer (or equivalent IDE that can run R)</w:t>
+        <w:t xml:space="preserve">Ensure you have Python on your computer and a functioning way to run scripts, e.g. Visual Studio Code. </w:t>
       </w:r>
     </w:p>
     <w:p>
@@ -168,18 +168,6 @@
         </w:numPr>
       </w:pPr>
       <w:r>
-        <w:t xml:space="preserve">Ensure you have Python on your computer and a functioning way to run scripts, e.g. Visual Studio Code. </w:t>
-      </w:r>
-    </w:p>
-    <w:p>
-      <w:pPr>
-        <w:pStyle w:val="ListParagraph"/>
-        <w:numPr>
-          <w:ilvl w:val="0"/>
-          <w:numId w:val="2"/>
-        </w:numPr>
-      </w:pPr>
-      <w:r>
         <w:t xml:space="preserve">You may want to look at the </w:t>
       </w:r>
       <w:r>
@@ -188,7 +176,7 @@
       <w:r>
         <w:t xml:space="preserve">2020 report for reference: </w:t>
       </w:r>
-      <w:hyperlink r:id="rId8" w:history="1">
+      <w:hyperlink r:id="rId11" w:history="1">
         <w:r>
           <w:rPr>
             <w:rStyle w:val="Hyperlink"/>
@@ -223,15 +211,59 @@
           <w:ilvl w:val="0"/>
           <w:numId w:val="2"/>
         </w:numPr>
-      </w:pPr>
-      <w:r>
-        <w:t xml:space="preserve">You should already have access to the bibliometric flow chart and the bibliometric intro ppt. </w:t>
-      </w:r>
-      <w:r>
-        <w:t>Have a look at this material if you haven’t already</w:t>
-      </w:r>
-      <w:r>
-        <w:t xml:space="preserve">. </w:t>
+        <w:rPr>
+          <w:rFonts w:cs="Courier New"/>
+        </w:rPr>
+      </w:pPr>
+      <w:r>
+        <w:rPr>
+          <w:rFonts w:cs="Courier New"/>
+        </w:rPr>
+        <w:t>Find</w:t>
+      </w:r>
+      <w:r>
+        <w:rPr>
+          <w:rFonts w:cs="Courier New"/>
+        </w:rPr>
+        <w:t xml:space="preserve"> the</w:t>
+      </w:r>
+      <w:r>
+        <w:rPr>
+          <w:rFonts w:cs="Courier New"/>
+        </w:rPr>
+        <w:t xml:space="preserve"> main bibliometrics folder</w:t>
+      </w:r>
+      <w:r>
+        <w:rPr>
+          <w:rFonts w:cs="Courier New"/>
+        </w:rPr>
+        <w:t xml:space="preserve"> (in Internal Projects)</w:t>
+      </w:r>
+    </w:p>
+    <w:p>
+      <w:pPr>
+        <w:pStyle w:val="ListParagraph"/>
+        <w:numPr>
+          <w:ilvl w:val="0"/>
+          <w:numId w:val="2"/>
+        </w:numPr>
+        <w:rPr>
+          <w:rFonts w:cs="Courier New"/>
+          <w:sz w:val="22"/>
+          <w:szCs w:val="22"/>
+        </w:rPr>
+      </w:pPr>
+      <w:r>
+        <w:rPr>
+          <w:rFonts w:cs="Courier New"/>
+        </w:rPr>
+        <w:t xml:space="preserve">We encourage you to </w:t>
+      </w:r>
+      <w:r>
+        <w:rPr>
+          <w:rFonts w:cs="Courier New"/>
+        </w:rPr>
+        <w:t>take note of questions or ideas for how to improve both this demo and the analysis throughout.</w:t>
       </w:r>
     </w:p>
     <w:p>
@@ -257,17 +289,172 @@
           <w:b/>
           <w:bCs/>
         </w:rPr>
-        <w:t>Bibliometric indicators (total)</w:t>
+        <w:t xml:space="preserve">Read through the </w:t>
+      </w:r>
+      <w:r>
+        <w:rPr>
+          <w:b/>
+          <w:bCs/>
+        </w:rPr>
+        <w:t>power point called “Introduction to Bibliometrics</w:t>
+      </w:r>
+      <w:r>
+        <w:rPr>
+          <w:b/>
+          <w:bCs/>
+        </w:rPr>
+        <w:t>.ppt</w:t>
+      </w:r>
+      <w:r>
+        <w:rPr>
+          <w:b/>
+          <w:bCs/>
+        </w:rPr>
+        <w:t>”</w:t>
+      </w:r>
+      <w:r>
+        <w:rPr>
+          <w:b/>
+          <w:bCs/>
+        </w:rPr>
+        <w:t>.</w:t>
+      </w:r>
+      <w:r>
+        <w:rPr>
+          <w:b/>
+          <w:bCs/>
+        </w:rPr>
+        <w:t xml:space="preserve"> Then take a look at the flow chart</w:t>
+      </w:r>
+      <w:r>
+        <w:rPr>
+          <w:b/>
+          <w:bCs/>
+        </w:rPr>
+        <w:t xml:space="preserve"> called “Bibliometric project structure.vsdx”</w:t>
+      </w:r>
+      <w:r>
+        <w:rPr>
+          <w:b/>
+          <w:bCs/>
+        </w:rPr>
+        <w:t>.</w:t>
+      </w:r>
+    </w:p>
+    <w:p>
+      <w:r>
+        <w:t xml:space="preserve">The bibliometric project </w:t>
+      </w:r>
+      <w:r>
+        <w:t xml:space="preserve">consists of three phases: </w:t>
       </w:r>
     </w:p>
     <w:p>
       <w:pPr>
         <w:pStyle w:val="ListParagraph"/>
         <w:numPr>
-          <w:ilvl w:val="1"/>
-          <w:numId w:val="12"/>
+          <w:ilvl w:val="0"/>
+          <w:numId w:val="15"/>
         </w:numPr>
       </w:pPr>
+      <w:r>
+        <w:t>Preparation phase</w:t>
+      </w:r>
+    </w:p>
+    <w:p>
+      <w:pPr>
+        <w:pStyle w:val="ListParagraph"/>
+        <w:numPr>
+          <w:ilvl w:val="0"/>
+          <w:numId w:val="15"/>
+        </w:numPr>
+      </w:pPr>
+      <w:r>
+        <w:t>Execution of core bibliometric indicators</w:t>
+      </w:r>
+    </w:p>
+    <w:p>
+      <w:pPr>
+        <w:pStyle w:val="ListParagraph"/>
+        <w:numPr>
+          <w:ilvl w:val="0"/>
+          <w:numId w:val="15"/>
+        </w:numPr>
+      </w:pPr>
+      <w:r>
+        <w:t>Execution of (selected) extensions</w:t>
+      </w:r>
+    </w:p>
+    <w:p>
+      <w:pPr>
+        <w:pStyle w:val="ListParagraph"/>
+        <w:numPr>
+          <w:ilvl w:val="0"/>
+          <w:numId w:val="15"/>
+        </w:numPr>
+      </w:pPr>
+      <w:r>
+        <w:t>Output and analysis</w:t>
+      </w:r>
+    </w:p>
+    <w:p>
+      <w:r>
+        <w:t xml:space="preserve">The goal of the preparation phase is to take as input a list of publications and get a clean output from scopus. Since this </w:t>
+      </w:r>
+      <w:r>
+        <w:t xml:space="preserve">process can be both tedious and project-specific, you do not have to execute this part in the demo. But note that in the main project, there are </w:t>
+      </w:r>
+      <w:r>
+        <w:lastRenderedPageBreak/>
+        <w:t>script that help you to construct search queries to extract data from Scopus, and a script to clean the data.</w:t>
+      </w:r>
+      <w:r>
+        <w:rPr>
+          <w:rStyle w:val="FootnoteReference"/>
+        </w:rPr>
+        <w:footnoteReference w:id="1"/>
+      </w:r>
+      <w:r>
+        <w:t xml:space="preserve"> </w:t>
+      </w:r>
+    </w:p>
+    <w:p>
+      <w:r>
+        <w:t>Following the preparation phase, the project is built as core + extensions</w:t>
+      </w:r>
+    </w:p>
+    <w:p>
+      <w:pPr>
+        <w:pStyle w:val="ListParagraph"/>
+        <w:numPr>
+          <w:ilvl w:val="0"/>
+          <w:numId w:val="16"/>
+        </w:numPr>
+      </w:pPr>
+      <w:r>
+        <w:t>The core part of the project are bibliometric indicators that are “industry standard”</w:t>
+      </w:r>
+    </w:p>
+    <w:p>
+      <w:pPr>
+        <w:pStyle w:val="ListParagraph"/>
+        <w:numPr>
+          <w:ilvl w:val="0"/>
+          <w:numId w:val="16"/>
+        </w:numPr>
+      </w:pPr>
+      <w:r>
+        <w:t xml:space="preserve">Different extensions that are independent of one another (with one exception)  </w:t>
+      </w:r>
+      <w:r>
+        <w:t xml:space="preserve">so we per project pick </w:t>
+      </w:r>
+      <w:r>
+        <w:t>depending on client interst / what we sold.</w:t>
+      </w:r>
+      <w:r>
+        <w:t xml:space="preserve"> </w:t>
+      </w:r>
     </w:p>
     <w:p>
       <w:pPr>
@@ -286,15 +473,260 @@
           <w:b/>
           <w:bCs/>
         </w:rPr>
-        <w:t>Bibliometric indicators (subgroups)</w:t>
-      </w:r>
+        <w:t>Bibliometric indicators (total)</w:t>
+      </w:r>
+    </w:p>
+    <w:p>
+      <w:r>
+        <w:t>Open R-Studio and load the project “Bibliometric-demo” (top right corner of the interface). Open the script “bibliometric_indicators.R”</w:t>
+      </w:r>
+      <w:r>
+        <w:t xml:space="preserve">. </w:t>
+      </w:r>
+      <w:r>
+        <w:t xml:space="preserve">The first time you run this script you need to download the relevant packages and versions using the package renv. </w:t>
+      </w:r>
+    </w:p>
+    <w:p>
+      <w:r>
+        <w:t xml:space="preserve">Load data and then get to the investigate data section. Note the length of the </w:t>
+      </w:r>
+      <w:r>
+        <w:t>dataframe</w:t>
+      </w:r>
+      <w:r>
+        <w:t xml:space="preserve">, the columns and the data types. </w:t>
+      </w:r>
+      <w:r>
+        <w:t>You can also click on “pubdata_raw” to open it in R-Studio as a dataframe, sometimes this is nice for an overview!</w:t>
+      </w:r>
+    </w:p>
+    <w:p>
+      <w:r>
+        <w:t xml:space="preserve">The main bibliometric indicators are descriptive statistics for all publications. </w:t>
+      </w:r>
+      <w:r>
+        <w:t xml:space="preserve">Run through the code (in steps) until you have the excel </w:t>
+      </w:r>
+      <w:r>
+        <w:t>file</w:t>
+      </w:r>
+      <w:r>
+        <w:t xml:space="preserve"> in the output folder. You will have these results: </w:t>
+      </w:r>
+    </w:p>
+    <w:tbl>
+      <w:tblPr>
+        <w:tblStyle w:val="GridTable2"/>
+        <w:tblW w:w="0" w:type="auto"/>
+        <w:tblLook w:val="0620" w:firstRow="1" w:lastRow="0" w:firstColumn="0" w:lastColumn="0" w:noHBand="1" w:noVBand="1"/>
+      </w:tblPr>
+      <w:tblGrid>
+        <w:gridCol w:w="2122"/>
+        <w:gridCol w:w="2698"/>
+        <w:gridCol w:w="4196"/>
+      </w:tblGrid>
+      <w:tr>
+        <w:trPr>
+          <w:cnfStyle w:val="100000000000" w:firstRow="1" w:lastRow="0" w:firstColumn="0" w:lastColumn="0" w:oddVBand="0" w:evenVBand="0" w:oddHBand="0" w:evenHBand="0" w:firstRowFirstColumn="0" w:firstRowLastColumn="0" w:lastRowFirstColumn="0" w:lastRowLastColumn="0"/>
+        </w:trPr>
+        <w:tc>
+          <w:tcPr>
+            <w:tcW w:w="2122" w:type="dxa"/>
+          </w:tcPr>
+          <w:p>
+            <w:r>
+              <w:t>Name of object</w:t>
+            </w:r>
+          </w:p>
+        </w:tc>
+        <w:tc>
+          <w:tcPr>
+            <w:tcW w:w="2698" w:type="dxa"/>
+          </w:tcPr>
+          <w:p>
+            <w:r>
+              <w:t>Name of excel sheet</w:t>
+            </w:r>
+          </w:p>
+        </w:tc>
+        <w:tc>
+          <w:tcPr>
+            <w:tcW w:w="4196" w:type="dxa"/>
+          </w:tcPr>
+          <w:p>
+            <w:r>
+              <w:t>Explanation</w:t>
+            </w:r>
+          </w:p>
+        </w:tc>
+      </w:tr>
+      <w:tr>
+        <w:tc>
+          <w:tcPr>
+            <w:tcW w:w="2122" w:type="dxa"/>
+          </w:tcPr>
+          <w:p>
+            <w:r>
+              <w:t>pub_per_year</w:t>
+            </w:r>
+          </w:p>
+        </w:tc>
+        <w:tc>
+          <w:tcPr>
+            <w:tcW w:w="2698" w:type="dxa"/>
+          </w:tcPr>
+          <w:p>
+            <w:r>
+              <w:t>Pub Timeline</w:t>
+            </w:r>
+          </w:p>
+        </w:tc>
+        <w:tc>
+          <w:tcPr>
+            <w:tcW w:w="4196" w:type="dxa"/>
+          </w:tcPr>
+          <w:p>
+            <w:pPr>
+              <w:jc w:val="center"/>
+            </w:pPr>
+            <w:r>
+              <w:t>Publication volume</w:t>
+            </w:r>
+            <w:r>
+              <w:t xml:space="preserve"> over time</w:t>
+            </w:r>
+          </w:p>
+        </w:tc>
+      </w:tr>
+      <w:tr>
+        <w:tc>
+          <w:tcPr>
+            <w:tcW w:w="2122" w:type="dxa"/>
+          </w:tcPr>
+          <w:p>
+            <w:r>
+              <w:t>subjAreas</w:t>
+            </w:r>
+          </w:p>
+        </w:tc>
+        <w:tc>
+          <w:tcPr>
+            <w:tcW w:w="2698" w:type="dxa"/>
+          </w:tcPr>
+          <w:p>
+            <w:r>
+              <w:t>SubjAreas</w:t>
+            </w:r>
+          </w:p>
+        </w:tc>
+        <w:tc>
+          <w:tcPr>
+            <w:tcW w:w="4196" w:type="dxa"/>
+          </w:tcPr>
+          <w:p>
+            <w:r>
+              <w:t>What fields and areas are the publications in? E.g. Medicine, Economics, Biology</w:t>
+            </w:r>
+          </w:p>
+        </w:tc>
+      </w:tr>
+      <w:tr>
+        <w:tc>
+          <w:tcPr>
+            <w:tcW w:w="2122" w:type="dxa"/>
+          </w:tcPr>
+          <w:p>
+            <w:r>
+              <w:t>scientificQuality</w:t>
+            </w:r>
+          </w:p>
+        </w:tc>
+        <w:tc>
+          <w:tcPr>
+            <w:tcW w:w="2698" w:type="dxa"/>
+          </w:tcPr>
+          <w:p>
+            <w:r>
+              <w:t>ScientificQuality</w:t>
+            </w:r>
+          </w:p>
+        </w:tc>
+        <w:tc>
+          <w:tcPr>
+            <w:tcW w:w="4196" w:type="dxa"/>
+          </w:tcPr>
+          <w:p>
+            <w:r>
+              <w:t>Publication quality</w:t>
+            </w:r>
+          </w:p>
+        </w:tc>
+      </w:tr>
+    </w:tbl>
+    <w:p/>
+    <w:p>
+      <w:pPr>
+        <w:pStyle w:val="ListParagraph"/>
+        <w:numPr>
+          <w:ilvl w:val="1"/>
+          <w:numId w:val="18"/>
+        </w:numPr>
+      </w:pPr>
+      <w:r>
+        <w:t xml:space="preserve">Create a bar chart showing the publication volume. </w:t>
+      </w:r>
+      <w:r>
+        <w:t>Interpret the results.</w:t>
+      </w:r>
+    </w:p>
+    <w:p>
+      <w:pPr>
+        <w:pStyle w:val="ListParagraph"/>
+        <w:numPr>
+          <w:ilvl w:val="1"/>
+          <w:numId w:val="18"/>
+        </w:numPr>
+      </w:pPr>
+      <w:r>
+        <w:t>Write a short paragraph summarising the main findings of the main bibliometric indicators. What overall trends and patterns would you emphasise?</w:t>
+      </w:r>
+    </w:p>
+    <w:p>
+      <w:pPr>
+        <w:pStyle w:val="ListParagraph"/>
+        <w:numPr>
+          <w:ilvl w:val="1"/>
+          <w:numId w:val="18"/>
+        </w:numPr>
+      </w:pPr>
+      <w:r>
+        <w:t xml:space="preserve">In addition to these indicators, Cancerfonden has asked us to provide a statistic for how large share of their publications are multidisciplinary. </w:t>
+      </w:r>
+      <w:r>
+        <w:t>Look at the output you already have on subject areas and c</w:t>
+      </w:r>
+      <w:r>
+        <w:t xml:space="preserve">onstruct this indicator. </w:t>
+      </w:r>
+      <w:r>
+        <w:t xml:space="preserve">Interpret the results. What caveats </w:t>
+      </w:r>
+      <w:r>
+        <w:t>might be important to raise when communicating this indicator to Cancerfonden?</w:t>
+      </w:r>
+    </w:p>
+    <w:p>
+      <w:pPr>
+        <w:pStyle w:val="ListParagraph"/>
+      </w:pPr>
     </w:p>
     <w:p>
       <w:pPr>
         <w:pStyle w:val="ListParagraph"/>
         <w:numPr>
           <w:ilvl w:val="0"/>
-          <w:numId w:val="5"/>
+          <w:numId w:val="18"/>
         </w:numPr>
         <w:rPr>
           <w:b/>
@@ -306,15 +738,307 @@
           <w:b/>
           <w:bCs/>
         </w:rPr>
-        <w:t>Cluster analysis (total)</w:t>
-      </w:r>
+        <w:t xml:space="preserve">Extension 1: </w:t>
+      </w:r>
+      <w:r>
+        <w:rPr>
+          <w:b/>
+          <w:bCs/>
+        </w:rPr>
+        <w:t xml:space="preserve">Bibliometric indicators </w:t>
+      </w:r>
+      <w:r>
+        <w:rPr>
+          <w:b/>
+          <w:bCs/>
+        </w:rPr>
+        <w:t xml:space="preserve">for </w:t>
+      </w:r>
+      <w:r>
+        <w:rPr>
+          <w:b/>
+          <w:bCs/>
+        </w:rPr>
+        <w:t>subgroups</w:t>
+      </w:r>
+    </w:p>
+    <w:p>
+      <w:r>
+        <w:lastRenderedPageBreak/>
+        <w:t>Open “</w:t>
+      </w:r>
+      <w:r>
+        <w:t>extension_group variable analysis.R</w:t>
+      </w:r>
+      <w:r>
+        <w:t xml:space="preserve">”. </w:t>
+      </w:r>
+      <w:r>
+        <w:t xml:space="preserve">In addition to </w:t>
+      </w:r>
+      <w:r>
+        <w:t xml:space="preserve">the main indicators, Cancerfonden wants to have results separate </w:t>
+      </w:r>
+      <w:r>
+        <w:t>by the type of publication.</w:t>
+      </w:r>
+      <w:r>
+        <w:rPr>
+          <w:rStyle w:val="FootnoteReference"/>
+        </w:rPr>
+        <w:footnoteReference w:id="2"/>
+      </w:r>
+      <w:r>
+        <w:t xml:space="preserve"> </w:t>
+      </w:r>
+    </w:p>
+    <w:p>
+      <w:r>
+        <w:t xml:space="preserve">Note that the code is built to be flexible to what group variable we use – and we could in theory </w:t>
+      </w:r>
+      <w:r>
+        <w:t xml:space="preserve">re-run the same script and group on several different things. </w:t>
+      </w:r>
+    </w:p>
+    <w:p>
+      <w:r>
+        <w:t xml:space="preserve">Run the script. You will notice that </w:t>
+      </w:r>
+      <w:r>
+        <w:t xml:space="preserve">you are outputting the same indicators as for all publications but now grouped. </w:t>
+      </w:r>
+      <w:r>
+        <w:t xml:space="preserve">Open the </w:t>
+      </w:r>
+      <w:r>
+        <w:t xml:space="preserve">excel file with results in the output folder called “results_group_var_analysis_YYYYMMDD”. </w:t>
+      </w:r>
+    </w:p>
+    <w:p>
+      <w:pPr>
+        <w:pStyle w:val="ListParagraph"/>
+        <w:numPr>
+          <w:ilvl w:val="1"/>
+          <w:numId w:val="18"/>
+        </w:numPr>
+      </w:pPr>
+      <w:r>
+        <w:t xml:space="preserve">Cancerfonden is </w:t>
+      </w:r>
+      <w:r>
+        <w:t xml:space="preserve">mindful that their research holds a high quality and worried about </w:t>
+      </w:r>
+      <w:r>
+        <w:t xml:space="preserve">retracted articles. Construct the share of publications that are retracted. </w:t>
+      </w:r>
+    </w:p>
+    <w:p>
+      <w:pPr>
+        <w:pStyle w:val="ListParagraph"/>
+        <w:numPr>
+          <w:ilvl w:val="1"/>
+          <w:numId w:val="18"/>
+        </w:numPr>
+      </w:pPr>
+      <w:r>
+        <w:t xml:space="preserve">You think Cancerfonden will be curious about the topics of the retracted articles. Go back to the script. </w:t>
+      </w:r>
+      <w:r>
+        <w:t xml:space="preserve">Just ahead of the “Save results” section, add code to </w:t>
+      </w:r>
+      <w:r>
+        <w:t xml:space="preserve">separate out and look at only the retracted articles. </w:t>
+      </w:r>
+    </w:p>
+    <w:p>
+      <w:pPr>
+        <w:pStyle w:val="ListParagraph"/>
+        <w:ind w:left="1440"/>
+        <w:rPr>
+          <w:rFonts w:ascii="Courier New" w:hAnsi="Courier New" w:cs="Courier New"/>
+          <w:sz w:val="21"/>
+          <w:szCs w:val="21"/>
+        </w:rPr>
+      </w:pPr>
+      <w:r>
+        <w:rPr>
+          <w:rFonts w:ascii="Courier New" w:hAnsi="Courier New" w:cs="Courier New"/>
+          <w:sz w:val="21"/>
+          <w:szCs w:val="21"/>
+        </w:rPr>
+        <w:t xml:space="preserve">#### </w:t>
+      </w:r>
+      <w:r>
+        <w:rPr>
+          <w:rFonts w:ascii="Courier New" w:hAnsi="Courier New" w:cs="Courier New"/>
+          <w:sz w:val="21"/>
+          <w:szCs w:val="21"/>
+        </w:rPr>
+        <w:t>ANALYSIS : Retracted #######</w:t>
+      </w:r>
+      <w:r>
+        <w:rPr>
+          <w:rFonts w:ascii="Courier New" w:hAnsi="Courier New" w:cs="Courier New"/>
+          <w:sz w:val="21"/>
+          <w:szCs w:val="21"/>
+        </w:rPr>
+        <w:t xml:space="preserve"> </w:t>
+      </w:r>
+    </w:p>
+    <w:p>
+      <w:pPr>
+        <w:pStyle w:val="ListParagraph"/>
+        <w:ind w:left="1440"/>
+        <w:rPr>
+          <w:rFonts w:ascii="Courier New" w:hAnsi="Courier New" w:cs="Courier New"/>
+          <w:sz w:val="21"/>
+          <w:szCs w:val="21"/>
+        </w:rPr>
+      </w:pPr>
+    </w:p>
+    <w:p>
+      <w:pPr>
+        <w:pStyle w:val="ListParagraph"/>
+        <w:ind w:left="1440"/>
+        <w:rPr>
+          <w:rFonts w:ascii="Courier New" w:hAnsi="Courier New" w:cs="Courier New"/>
+          <w:sz w:val="21"/>
+          <w:szCs w:val="21"/>
+        </w:rPr>
+      </w:pPr>
+      <w:r>
+        <w:rPr>
+          <w:rFonts w:ascii="Courier New" w:hAnsi="Courier New" w:cs="Courier New"/>
+          <w:sz w:val="21"/>
+          <w:szCs w:val="21"/>
+        </w:rPr>
+        <w:t>retracted &lt;- pubdata %&gt;%</w:t>
+      </w:r>
+    </w:p>
+    <w:p>
+      <w:pPr>
+        <w:pStyle w:val="ListParagraph"/>
+        <w:ind w:left="1440"/>
+        <w:rPr>
+          <w:rFonts w:ascii="Courier New" w:hAnsi="Courier New" w:cs="Courier New"/>
+        </w:rPr>
+      </w:pPr>
+      <w:r>
+        <w:rPr>
+          <w:rFonts w:ascii="Courier New" w:hAnsi="Courier New" w:cs="Courier New"/>
+          <w:sz w:val="21"/>
+          <w:szCs w:val="21"/>
+        </w:rPr>
+        <w:t xml:space="preserve">    </w:t>
+      </w:r>
+      <w:r>
+        <w:rPr>
+          <w:rFonts w:ascii="Courier New" w:hAnsi="Courier New" w:cs="Courier New"/>
+          <w:sz w:val="21"/>
+          <w:szCs w:val="21"/>
+        </w:rPr>
+        <w:t>filter(document_type</w:t>
+      </w:r>
+      <w:r>
+        <w:rPr>
+          <w:rFonts w:ascii="Courier New" w:hAnsi="Courier New" w:cs="Courier New"/>
+          <w:sz w:val="21"/>
+          <w:szCs w:val="21"/>
+        </w:rPr>
+        <w:t xml:space="preserve"> </w:t>
+      </w:r>
+      <w:r>
+        <w:rPr>
+          <w:rFonts w:ascii="Courier New" w:hAnsi="Courier New" w:cs="Courier New"/>
+          <w:sz w:val="21"/>
+          <w:szCs w:val="21"/>
+        </w:rPr>
+        <w:t>== “retracted</w:t>
+      </w:r>
+      <w:r>
+        <w:rPr>
+          <w:rFonts w:ascii="Courier New" w:hAnsi="Courier New" w:cs="Courier New"/>
+          <w:sz w:val="21"/>
+          <w:szCs w:val="21"/>
+        </w:rPr>
+        <w:t>”</w:t>
+      </w:r>
+      <w:r>
+        <w:rPr>
+          <w:rFonts w:ascii="Courier New" w:hAnsi="Courier New" w:cs="Courier New"/>
+          <w:sz w:val="21"/>
+          <w:szCs w:val="21"/>
+        </w:rPr>
+        <w:t>)</w:t>
+      </w:r>
+    </w:p>
+    <w:p>
+      <w:pPr>
+        <w:pStyle w:val="ListParagraph"/>
+      </w:pPr>
+    </w:p>
+    <w:p>
+      <w:pPr>
+        <w:pStyle w:val="ListParagraph"/>
+        <w:numPr>
+          <w:ilvl w:val="1"/>
+          <w:numId w:val="18"/>
+        </w:numPr>
+      </w:pPr>
+      <w:r>
+        <w:t xml:space="preserve">Click on the new object called “retracted”, or explore it using other code. </w:t>
+      </w:r>
+      <w:r>
+        <w:t xml:space="preserve">Do you see any common themes for the retracted articles? </w:t>
+      </w:r>
+    </w:p>
+    <w:p>
+      <w:pPr>
+        <w:pStyle w:val="ListParagraph"/>
+        <w:numPr>
+          <w:ilvl w:val="1"/>
+          <w:numId w:val="18"/>
+        </w:numPr>
+      </w:pPr>
+      <w:r>
+        <w:t xml:space="preserve">Write </w:t>
+      </w:r>
+      <w:r>
+        <w:t xml:space="preserve">1-2 sentences </w:t>
+      </w:r>
+      <w:r>
+        <w:t>summarising your findings on retracted articles</w:t>
+      </w:r>
+      <w:r>
+        <w:t xml:space="preserve">, both the share and any additional analysis you conducted. </w:t>
+      </w:r>
+    </w:p>
+    <w:p>
+      <w:pPr>
+        <w:pStyle w:val="ListParagraph"/>
+        <w:numPr>
+          <w:ilvl w:val="1"/>
+          <w:numId w:val="18"/>
+        </w:numPr>
+      </w:pPr>
+      <w:r>
+        <w:t>Let us look at the scientific quality per group. Construct a bar chart of the top 1</w:t>
+      </w:r>
+      <w:r>
+        <w:t xml:space="preserve">, top 5 and top 10 share per group. Write a short non-technical paragraph on your interpretation of the results. </w:t>
+      </w:r>
+    </w:p>
+    <w:p>
+      <w:pPr>
+        <w:pStyle w:val="ListParagraph"/>
+      </w:pPr>
     </w:p>
     <w:p>
       <w:pPr>
         <w:pStyle w:val="ListParagraph"/>
         <w:numPr>
           <w:ilvl w:val="0"/>
-          <w:numId w:val="5"/>
+          <w:numId w:val="18"/>
         </w:numPr>
         <w:rPr>
           <w:b/>
@@ -326,7 +1050,56 @@
           <w:b/>
           <w:bCs/>
         </w:rPr>
-        <w:t>Interpretation of results</w:t>
+        <w:t>Extension</w:t>
+      </w:r>
+      <w:r>
+        <w:rPr>
+          <w:b/>
+          <w:bCs/>
+        </w:rPr>
+        <w:t xml:space="preserve"> 2</w:t>
+      </w:r>
+      <w:r>
+        <w:rPr>
+          <w:b/>
+          <w:bCs/>
+        </w:rPr>
+        <w:t xml:space="preserve">: </w:t>
+      </w:r>
+      <w:r>
+        <w:rPr>
+          <w:b/>
+          <w:bCs/>
+        </w:rPr>
+        <w:t>Cluster analysis</w:t>
+      </w:r>
+    </w:p>
+    <w:p>
+      <w:r>
+        <w:t xml:space="preserve">Cluster analysis is used to derive patterns in the data (see more on the intro ppt). </w:t>
+      </w:r>
+      <w:r>
+        <w:t xml:space="preserve">For some extensions </w:t>
+      </w:r>
+      <w:r>
+        <w:t xml:space="preserve">we use python. </w:t>
+      </w:r>
+      <w:r>
+        <w:t>This is one of those extensions</w:t>
+      </w:r>
+      <w:r>
+        <w:t>.</w:t>
+      </w:r>
+    </w:p>
+    <w:p>
+      <w:r>
+        <w:t xml:space="preserve">First, recreate the virtual environment of the project. </w:t>
+      </w:r>
+      <w:r>
+        <w:t xml:space="preserve">You may do this in any way you usually work with, but if I assume </w:t>
+      </w:r>
+      <w:r>
+        <w:t>you work from Visual Studio Code:</w:t>
       </w:r>
     </w:p>
     <w:p>
@@ -334,7 +1107,178 @@
         <w:pStyle w:val="ListParagraph"/>
         <w:numPr>
           <w:ilvl w:val="0"/>
-          <w:numId w:val="5"/>
+          <w:numId w:val="3"/>
+        </w:numPr>
+      </w:pPr>
+      <w:r>
+        <w:t>Start VS Code (make sure Python/Jupyter extensions are installed)</w:t>
+      </w:r>
+    </w:p>
+    <w:p>
+      <w:pPr>
+        <w:pStyle w:val="ListParagraph"/>
+        <w:numPr>
+          <w:ilvl w:val="0"/>
+          <w:numId w:val="3"/>
+        </w:numPr>
+      </w:pPr>
+      <w:r>
+        <w:t>On the start page, open the demo project folder</w:t>
+      </w:r>
+    </w:p>
+    <w:p>
+      <w:pPr>
+        <w:pStyle w:val="ListParagraph"/>
+        <w:numPr>
+          <w:ilvl w:val="0"/>
+          <w:numId w:val="3"/>
+        </w:numPr>
+      </w:pPr>
+      <w:r>
+        <w:t>Open a terminal from inside VS code</w:t>
+      </w:r>
+      <w:r>
+        <w:t xml:space="preserve"> and </w:t>
+      </w:r>
+      <w:r>
+        <w:t>make sure you are in the project root</w:t>
+      </w:r>
+    </w:p>
+    <w:p>
+      <w:pPr>
+        <w:pStyle w:val="ListParagraph"/>
+        <w:numPr>
+          <w:ilvl w:val="0"/>
+          <w:numId w:val="3"/>
+        </w:numPr>
+      </w:pPr>
+      <w:r>
+        <w:t xml:space="preserve">Run consecutively: </w:t>
+      </w:r>
+    </w:p>
+    <w:p>
+      <w:pPr>
+        <w:pStyle w:val="ListParagraph"/>
+        <w:ind w:left="1440"/>
+        <w:rPr>
+          <w:rFonts w:ascii="Courier New" w:hAnsi="Courier New" w:cs="Courier New"/>
+          <w:sz w:val="22"/>
+          <w:szCs w:val="22"/>
+        </w:rPr>
+      </w:pPr>
+      <w:r>
+        <w:rPr>
+          <w:rFonts w:ascii="Courier New" w:hAnsi="Courier New" w:cs="Courier New"/>
+          <w:sz w:val="22"/>
+          <w:szCs w:val="22"/>
+        </w:rPr>
+        <w:t>python -m venv .venv</w:t>
+      </w:r>
+      <w:r>
+        <w:rPr>
+          <w:rFonts w:ascii="Courier New" w:hAnsi="Courier New" w:cs="Courier New"/>
+          <w:sz w:val="22"/>
+          <w:szCs w:val="22"/>
+        </w:rPr>
+        <w:br/>
+      </w:r>
+      <w:r>
+        <w:rPr>
+          <w:rFonts w:ascii="Courier New" w:hAnsi="Courier New" w:cs="Courier New"/>
+          <w:color w:val="E6C07B"/>
+          <w:sz w:val="22"/>
+          <w:szCs w:val="22"/>
+        </w:rPr>
+        <w:t>s</w:t>
+      </w:r>
+      <w:r>
+        <w:rPr>
+          <w:rFonts w:ascii="Courier New" w:hAnsi="Courier New" w:cs="Courier New"/>
+          <w:color w:val="E6C07B"/>
+          <w:sz w:val="22"/>
+          <w:szCs w:val="22"/>
+        </w:rPr>
+        <w:t>ource</w:t>
+      </w:r>
+      <w:r>
+        <w:rPr>
+          <w:rFonts w:ascii="Courier New" w:hAnsi="Courier New" w:cs="Courier New"/>
+          <w:sz w:val="22"/>
+          <w:szCs w:val="22"/>
+        </w:rPr>
+        <w:t xml:space="preserve"> .venv/bin/activate</w:t>
+      </w:r>
+      <w:r>
+        <w:rPr>
+          <w:rFonts w:ascii="Courier New" w:hAnsi="Courier New" w:cs="Courier New"/>
+          <w:sz w:val="22"/>
+          <w:szCs w:val="22"/>
+        </w:rPr>
+        <w:t xml:space="preserve"> (or if Windows: </w:t>
+      </w:r>
+      <w:r>
+        <w:rPr>
+          <w:rFonts w:ascii="Courier New" w:hAnsi="Courier New" w:cs="Courier New"/>
+          <w:sz w:val="22"/>
+          <w:szCs w:val="22"/>
+        </w:rPr>
+        <w:lastRenderedPageBreak/>
+        <w:t>.venv\Scripts\Activate.ps1</w:t>
+      </w:r>
+      <w:r>
+        <w:rPr>
+          <w:rFonts w:ascii="Courier New" w:hAnsi="Courier New" w:cs="Courier New"/>
+          <w:sz w:val="22"/>
+          <w:szCs w:val="22"/>
+        </w:rPr>
+        <w:t>)</w:t>
+      </w:r>
+      <w:r>
+        <w:rPr>
+          <w:rFonts w:ascii="Courier New" w:hAnsi="Courier New" w:cs="Courier New"/>
+          <w:sz w:val="22"/>
+          <w:szCs w:val="22"/>
+        </w:rPr>
+        <w:br/>
+      </w:r>
+      <w:r>
+        <w:rPr>
+          <w:rFonts w:ascii="Courier New" w:hAnsi="Courier New" w:cs="Courier New"/>
+          <w:sz w:val="22"/>
+          <w:szCs w:val="22"/>
+        </w:rPr>
+        <w:t>pip install -r requirements.txt</w:t>
+      </w:r>
+    </w:p>
+    <w:p>
+      <w:pPr>
+        <w:pStyle w:val="ListParagraph"/>
+        <w:numPr>
+          <w:ilvl w:val="0"/>
+          <w:numId w:val="20"/>
+        </w:numPr>
+      </w:pPr>
+      <w:r>
+        <w:t>Select interpreter to be the virtual environment you just set u</w:t>
+      </w:r>
+      <w:r>
+        <w:t>p</w:t>
+      </w:r>
+    </w:p>
+    <w:p>
+      <w:pPr>
+        <w:ind w:left="360"/>
+      </w:pPr>
+      <w:r>
+        <w:t>Now open X.</w:t>
+      </w:r>
+    </w:p>
+    <w:p>
+      <w:pPr>
+        <w:pStyle w:val="ListParagraph"/>
+        <w:numPr>
+          <w:ilvl w:val="0"/>
+          <w:numId w:val="18"/>
         </w:numPr>
         <w:rPr>
           <w:b/>
@@ -354,7 +1298,13 @@
         <w:t>Think carefully about</w:t>
       </w:r>
       <w:r>
-        <w:t xml:space="preserve"> the braoder picture aim of the project:</w:t>
+        <w:t xml:space="preserve"> the </w:t>
+      </w:r>
+      <w:r>
+        <w:t>broader</w:t>
+      </w:r>
+      <w:r>
+        <w:t xml:space="preserve"> picture aim of the project:</w:t>
       </w:r>
       <w:r>
         <w:t xml:space="preserve"> the Cancer Founndation </w:t>
@@ -375,18 +1325,10 @@
         </w:numPr>
       </w:pPr>
       <w:r>
-        <w:t xml:space="preserve">What indicators or visualisations </w:t>
-      </w:r>
-      <w:r>
-        <w:t xml:space="preserve">can you think of </w:t>
-      </w:r>
-      <w:r>
-        <w:t xml:space="preserve">that we did not create here? What data would you use? </w:t>
-      </w:r>
-    </w:p>
-    <w:p>
-      <w:r>
-        <w:t xml:space="preserve">Think more about how it was like to execute this project. </w:t>
+        <w:t xml:space="preserve">Write a short paragraph summarising the main findings of the main bibliometric indicators. What </w:t>
+      </w:r>
+      <w:r>
+        <w:t>overall trends and patterns would you emphasise?</w:t>
       </w:r>
     </w:p>
     <w:p>
@@ -398,10 +1340,18 @@
         </w:numPr>
       </w:pPr>
       <w:r>
-        <w:t>What was difficult or unclear</w:t>
-      </w:r>
-      <w:r>
-        <w:t>? What was easy and/or enjoyable?</w:t>
+        <w:t xml:space="preserve">What indicators or visualisations </w:t>
+      </w:r>
+      <w:r>
+        <w:t xml:space="preserve">can you think of </w:t>
+      </w:r>
+      <w:r>
+        <w:t xml:space="preserve">that we did not create here? What data would you use? </w:t>
+      </w:r>
+    </w:p>
+    <w:p>
+      <w:r>
+        <w:t xml:space="preserve">Think more about how it was like to execute this project. </w:t>
       </w:r>
     </w:p>
     <w:p>
@@ -413,7 +1363,21 @@
         </w:numPr>
       </w:pPr>
       <w:r>
-        <w:lastRenderedPageBreak/>
+        <w:t>What was difficult or unclear</w:t>
+      </w:r>
+      <w:r>
+        <w:t>? What was easy and/or enjoyable?</w:t>
+      </w:r>
+    </w:p>
+    <w:p>
+      <w:pPr>
+        <w:pStyle w:val="ListParagraph"/>
+        <w:numPr>
+          <w:ilvl w:val="1"/>
+          <w:numId w:val="11"/>
+        </w:numPr>
+      </w:pPr>
+      <w:r>
         <w:t xml:space="preserve">Please prepare any remaining reflections or </w:t>
       </w:r>
       <w:r>
@@ -433,6 +1397,126 @@
 </w:document>
 </file>
 
+<file path=word/endnotes.xml><?xml version="1.0" encoding="utf-8"?>
+<w:endnotes xmlns:wpc="http://schemas.microsoft.com/office/word/2010/wordprocessingCanvas" xmlns:cx="http://schemas.microsoft.com/office/drawing/2014/chartex" xmlns:cx1="http://schemas.microsoft.com/office/drawing/2015/9/8/chartex" xmlns:cx2="http://schemas.microsoft.com/office/drawing/2015/10/21/chartex" xmlns:cx3="http://schemas.microsoft.com/office/drawing/2016/5/9/chartex" xmlns:cx4="http://schemas.microsoft.com/office/drawing/2016/5/10/chartex" xmlns:cx5="http://schemas.microsoft.com/office/drawing/2016/5/11/chartex" xmlns:cx6="http://schemas.microsoft.com/office/drawing/2016/5/12/chartex" xmlns:cx7="http://schemas.microsoft.com/office/drawing/2016/5/13/chartex" xmlns:cx8="http://schemas.microsoft.com/office/drawing/2016/5/14/chartex" xmlns:mc="http://schemas.openxmlformats.org/markup-compatibility/2006" xmlns:aink="http://schemas.microsoft.com/office/drawing/2016/ink" xmlns:am3d="http://schemas.microsoft.com/office/drawing/2017/model3d" xmlns:o="urn:schemas-microsoft-com:office:office" xmlns:oel="http://schemas.microsoft.com/office/2019/extlst" xmlns:r="http://schemas.openxmlformats.org/officeDocument/2006/relationships" xmlns:m="http://schemas.openxmlformats.org/officeDocument/2006/math" xmlns:v="urn:schemas-microsoft-com:vml" xmlns:wp14="http://schemas.microsoft.com/office/word/2010/wordprocessingDrawing" xmlns:wp="http://schemas.openxmlformats.org/drawingml/2006/wordprocessingDrawing" xmlns:w10="urn:schemas-microsoft-com:office:word" xmlns:w="http://schemas.openxmlformats.org/wordprocessingml/2006/main" xmlns:w14="http://schemas.microsoft.com/office/word/2010/wordml" xmlns:w15="http://schemas.microsoft.com/office/word/2012/wordml" xmlns:w16cex="http://schemas.microsoft.com/office/word/2018/wordml/cex" xmlns:w16cid="http://schemas.microsoft.com/office/word/2016/wordml/cid" xmlns:w16="http://schemas.microsoft.com/office/word/2018/wordml" xmlns:w16du="http://schemas.microsoft.com/office/word/2023/wordml/word16du" xmlns:w16sdtdh="http://schemas.microsoft.com/office/word/2020/wordml/sdtdatahash" xmlns:w16sdtfl="http://schemas.microsoft.com/office/word/2024/wordml/sdtformatlock" xmlns:w16se="http://schemas.microsoft.com/office/word/2015/wordml/symex" xmlns:wpg="http://schemas.microsoft.com/office/word/2010/wordprocessingGroup" xmlns:wpi="http://schemas.microsoft.com/office/word/2010/wordprocessingInk" xmlns:wne="http://schemas.microsoft.com/office/word/2006/wordml" xmlns:wps="http://schemas.microsoft.com/office/word/2010/wordprocessingShape" mc:Ignorable="w14 w15 w16se w16cid w16 w16cex w16sdtdh w16sdtfl w16du wp14">
+  <w:endnote w:type="separator" w:id="-1">
+    <w:p>
+      <w:pPr>
+        <w:spacing w:after="0" w:line="240" w:lineRule="auto"/>
+      </w:pPr>
+      <w:r>
+        <w:separator/>
+      </w:r>
+    </w:p>
+  </w:endnote>
+  <w:endnote w:type="continuationSeparator" w:id="0">
+    <w:p>
+      <w:pPr>
+        <w:spacing w:after="0" w:line="240" w:lineRule="auto"/>
+      </w:pPr>
+      <w:r>
+        <w:continuationSeparator/>
+      </w:r>
+    </w:p>
+  </w:endnote>
+</w:endnotes>
+</file>
+
+<file path=word/footnotes.xml><?xml version="1.0" encoding="utf-8"?>
+<w:footnotes xmlns:wpc="http://schemas.microsoft.com/office/word/2010/wordprocessingCanvas" xmlns:cx="http://schemas.microsoft.com/office/drawing/2014/chartex" xmlns:cx1="http://schemas.microsoft.com/office/drawing/2015/9/8/chartex" xmlns:cx2="http://schemas.microsoft.com/office/drawing/2015/10/21/chartex" xmlns:cx3="http://schemas.microsoft.com/office/drawing/2016/5/9/chartex" xmlns:cx4="http://schemas.microsoft.com/office/drawing/2016/5/10/chartex" xmlns:cx5="http://schemas.microsoft.com/office/drawing/2016/5/11/chartex" xmlns:cx6="http://schemas.microsoft.com/office/drawing/2016/5/12/chartex" xmlns:cx7="http://schemas.microsoft.com/office/drawing/2016/5/13/chartex" xmlns:cx8="http://schemas.microsoft.com/office/drawing/2016/5/14/chartex" xmlns:mc="http://schemas.openxmlformats.org/markup-compatibility/2006" xmlns:aink="http://schemas.microsoft.com/office/drawing/2016/ink" xmlns:am3d="http://schemas.microsoft.com/office/drawing/2017/model3d" xmlns:o="urn:schemas-microsoft-com:office:office" xmlns:oel="http://schemas.microsoft.com/office/2019/extlst" xmlns:r="http://schemas.openxmlformats.org/officeDocument/2006/relationships" xmlns:m="http://schemas.openxmlformats.org/officeDocument/2006/math" xmlns:v="urn:schemas-microsoft-com:vml" xmlns:wp14="http://schemas.microsoft.com/office/word/2010/wordprocessingDrawing" xmlns:wp="http://schemas.openxmlformats.org/drawingml/2006/wordprocessingDrawing" xmlns:w10="urn:schemas-microsoft-com:office:word" xmlns:w="http://schemas.openxmlformats.org/wordprocessingml/2006/main" xmlns:w14="http://schemas.microsoft.com/office/word/2010/wordml" xmlns:w15="http://schemas.microsoft.com/office/word/2012/wordml" xmlns:w16cex="http://schemas.microsoft.com/office/word/2018/wordml/cex" xmlns:w16cid="http://schemas.microsoft.com/office/word/2016/wordml/cid" xmlns:w16="http://schemas.microsoft.com/office/word/2018/wordml" xmlns:w16du="http://schemas.microsoft.com/office/word/2023/wordml/word16du" xmlns:w16sdtdh="http://schemas.microsoft.com/office/word/2020/wordml/sdtdatahash" xmlns:w16sdtfl="http://schemas.microsoft.com/office/word/2024/wordml/sdtformatlock" xmlns:w16se="http://schemas.microsoft.com/office/word/2015/wordml/symex" xmlns:wpg="http://schemas.microsoft.com/office/word/2010/wordprocessingGroup" xmlns:wpi="http://schemas.microsoft.com/office/word/2010/wordprocessingInk" xmlns:wne="http://schemas.microsoft.com/office/word/2006/wordml" xmlns:wps="http://schemas.microsoft.com/office/word/2010/wordprocessingShape" mc:Ignorable="w14 w15 w16se w16cid w16 w16cex w16sdtdh w16sdtfl w16du wp14">
+  <w:footnote w:type="separator" w:id="-1">
+    <w:p>
+      <w:pPr>
+        <w:spacing w:after="0" w:line="240" w:lineRule="auto"/>
+      </w:pPr>
+      <w:r>
+        <w:separator/>
+      </w:r>
+    </w:p>
+  </w:footnote>
+  <w:footnote w:type="continuationSeparator" w:id="0">
+    <w:p>
+      <w:pPr>
+        <w:spacing w:after="0" w:line="240" w:lineRule="auto"/>
+      </w:pPr>
+      <w:r>
+        <w:continuationSeparator/>
+      </w:r>
+    </w:p>
+  </w:footnote>
+  <w:footnote w:id="1">
+    <w:p>
+      <w:pPr>
+        <w:pStyle w:val="FootnoteText"/>
+        <w:rPr>
+          <w:lang w:val="en-GB"/>
+        </w:rPr>
+      </w:pPr>
+      <w:r>
+        <w:rPr>
+          <w:rStyle w:val="FootnoteReference"/>
+        </w:rPr>
+        <w:footnoteRef/>
+      </w:r>
+      <w:r>
+        <w:t xml:space="preserve"> </w:t>
+      </w:r>
+      <w:r>
+        <w:rPr>
+          <w:lang w:val="en-GB"/>
+        </w:rPr>
+        <w:t xml:space="preserve">Note that this preparation phase also </w:t>
+      </w:r>
+      <w:r>
+        <w:rPr>
+          <w:lang w:val="en-GB"/>
+        </w:rPr>
+        <w:t xml:space="preserve">includes downloading the benchmark data to compare the project-publications to the general field. For now, this is not part of the demo since we cannot download the data. </w:t>
+      </w:r>
+    </w:p>
+  </w:footnote>
+  <w:footnote w:id="2">
+    <w:p>
+      <w:pPr>
+        <w:pStyle w:val="FootnoteText"/>
+        <w:rPr>
+          <w:lang w:val="en-GB"/>
+        </w:rPr>
+      </w:pPr>
+      <w:r>
+        <w:rPr>
+          <w:rStyle w:val="FootnoteReference"/>
+        </w:rPr>
+        <w:footnoteRef/>
+      </w:r>
+      <w:r>
+        <w:t xml:space="preserve"> </w:t>
+      </w:r>
+      <w:proofErr w:type="gramStart"/>
+      <w:r>
+        <w:rPr>
+          <w:lang w:val="en-GB"/>
+        </w:rPr>
+        <w:t>Actually, they</w:t>
+      </w:r>
+      <w:proofErr w:type="gramEnd"/>
+      <w:r>
+        <w:rPr>
+          <w:lang w:val="en-GB"/>
+        </w:rPr>
+        <w:t xml:space="preserve"> wanted to have r</w:t>
+      </w:r>
+      <w:r>
+        <w:rPr>
+          <w:lang w:val="en-GB"/>
+        </w:rPr>
+        <w:t xml:space="preserve">esults by type of grant, but for size purposes you have been given a reduced dataset with only one type of grant. </w:t>
+      </w:r>
+    </w:p>
+  </w:footnote>
+</w:footnotes>
+</file>
+
 <file path=word/numbering.xml><?xml version="1.0" encoding="utf-8"?>
 <w:numbering xmlns:wpc="http://schemas.microsoft.com/office/word/2010/wordprocessingCanvas" xmlns:cx="http://schemas.microsoft.com/office/drawing/2014/chartex" xmlns:cx1="http://schemas.microsoft.com/office/drawing/2015/9/8/chartex" xmlns:cx2="http://schemas.microsoft.com/office/drawing/2015/10/21/chartex" xmlns:cx3="http://schemas.microsoft.com/office/drawing/2016/5/9/chartex" xmlns:cx4="http://schemas.microsoft.com/office/drawing/2016/5/10/chartex" xmlns:cx5="http://schemas.microsoft.com/office/drawing/2016/5/11/chartex" xmlns:cx6="http://schemas.microsoft.com/office/drawing/2016/5/12/chartex" xmlns:cx7="http://schemas.microsoft.com/office/drawing/2016/5/13/chartex" xmlns:cx8="http://schemas.microsoft.com/office/drawing/2016/5/14/chartex" xmlns:mc="http://schemas.openxmlformats.org/markup-compatibility/2006" xmlns:aink="http://schemas.microsoft.com/office/drawing/2016/ink" xmlns:am3d="http://schemas.microsoft.com/office/drawing/2017/model3d" xmlns:o="urn:schemas-microsoft-com:office:office" xmlns:oel="http://schemas.microsoft.com/office/2019/extlst" xmlns:r="http://schemas.openxmlformats.org/officeDocument/2006/relationships" xmlns:m="http://schemas.openxmlformats.org/officeDocument/2006/math" xmlns:v="urn:schemas-microsoft-com:vml" xmlns:wp14="http://schemas.microsoft.com/office/word/2010/wordprocessingDrawing" xmlns:wp="http://schemas.openxmlformats.org/drawingml/2006/wordprocessingDrawing" xmlns:w10="urn:schemas-microsoft-com:office:word" xmlns:w="http://schemas.openxmlformats.org/wordprocessingml/2006/main" xmlns:w14="http://schemas.microsoft.com/office/word/2010/wordml" xmlns:w15="http://schemas.microsoft.com/office/word/2012/wordml" xmlns:w16cex="http://schemas.microsoft.com/office/word/2018/wordml/cex" xmlns:w16cid="http://schemas.microsoft.com/office/word/2016/wordml/cid" xmlns:w16="http://schemas.microsoft.com/office/word/2018/wordml" xmlns:w16du="http://schemas.microsoft.com/office/word/2023/wordml/word16du" xmlns:w16sdtdh="http://schemas.microsoft.com/office/word/2020/wordml/sdtdatahash" xmlns:w16sdtfl="http://schemas.microsoft.com/office/word/2024/wordml/sdtformatlock" xmlns:w16se="http://schemas.microsoft.com/office/word/2015/wordml/symex" xmlns:wpg="http://schemas.microsoft.com/office/word/2010/wordprocessingGroup" xmlns:wpi="http://schemas.microsoft.com/office/word/2010/wordprocessingInk" xmlns:wne="http://schemas.microsoft.com/office/word/2006/wordml" xmlns:wps="http://schemas.microsoft.com/office/word/2010/wordprocessingShape" mc:Ignorable="w14 w15 w16se w16cid w16 w16cex w16sdtdh w16sdtfl w16du wp14">
   <w:abstractNum w:abstractNumId="0" w15:restartNumberingAfterBreak="0">
@@ -549,6 +1633,118 @@
     </w:lvl>
   </w:abstractNum>
   <w:abstractNum w:abstractNumId="1" w15:restartNumberingAfterBreak="0">
+    <w:nsid w:val="02C57EA1"/>
+    <w:multiLevelType w:val="hybridMultilevel"/>
+    <w:tmpl w:val="7048EFF6"/>
+    <w:lvl w:ilvl="0" w:tplc="C41031B0">
+      <w:numFmt w:val="bullet"/>
+      <w:lvlText w:val="-"/>
+      <w:lvlJc w:val="left"/>
+      <w:pPr>
+        <w:ind w:left="720" w:hanging="360"/>
+      </w:pPr>
+      <w:rPr>
+        <w:rFonts w:ascii="Aptos" w:eastAsiaTheme="minorHAnsi" w:hAnsi="Aptos" w:cstheme="minorBidi" w:hint="default"/>
+      </w:rPr>
+    </w:lvl>
+    <w:lvl w:ilvl="1" w:tplc="08090003" w:tentative="1">
+      <w:start w:val="1"/>
+      <w:numFmt w:val="bullet"/>
+      <w:lvlText w:val="o"/>
+      <w:lvlJc w:val="left"/>
+      <w:pPr>
+        <w:ind w:left="1440" w:hanging="360"/>
+      </w:pPr>
+      <w:rPr>
+        <w:rFonts w:ascii="Courier New" w:hAnsi="Courier New" w:cs="Courier New" w:hint="default"/>
+      </w:rPr>
+    </w:lvl>
+    <w:lvl w:ilvl="2" w:tplc="08090005" w:tentative="1">
+      <w:start w:val="1"/>
+      <w:numFmt w:val="bullet"/>
+      <w:lvlText w:val=""/>
+      <w:lvlJc w:val="left"/>
+      <w:pPr>
+        <w:ind w:left="2160" w:hanging="360"/>
+      </w:pPr>
+      <w:rPr>
+        <w:rFonts w:ascii="Wingdings" w:hAnsi="Wingdings" w:hint="default"/>
+      </w:rPr>
+    </w:lvl>
+    <w:lvl w:ilvl="3" w:tplc="08090001" w:tentative="1">
+      <w:start w:val="1"/>
+      <w:numFmt w:val="bullet"/>
+      <w:lvlText w:val=""/>
+      <w:lvlJc w:val="left"/>
+      <w:pPr>
+        <w:ind w:left="2880" w:hanging="360"/>
+      </w:pPr>
+      <w:rPr>
+        <w:rFonts w:ascii="Symbol" w:hAnsi="Symbol" w:hint="default"/>
+      </w:rPr>
+    </w:lvl>
+    <w:lvl w:ilvl="4" w:tplc="08090003" w:tentative="1">
+      <w:start w:val="1"/>
+      <w:numFmt w:val="bullet"/>
+      <w:lvlText w:val="o"/>
+      <w:lvlJc w:val="left"/>
+      <w:pPr>
+        <w:ind w:left="3600" w:hanging="360"/>
+      </w:pPr>
+      <w:rPr>
+        <w:rFonts w:ascii="Courier New" w:hAnsi="Courier New" w:cs="Courier New" w:hint="default"/>
+      </w:rPr>
+    </w:lvl>
+    <w:lvl w:ilvl="5" w:tplc="08090005" w:tentative="1">
+      <w:start w:val="1"/>
+      <w:numFmt w:val="bullet"/>
+      <w:lvlText w:val=""/>
+      <w:lvlJc w:val="left"/>
+      <w:pPr>
+        <w:ind w:left="4320" w:hanging="360"/>
+      </w:pPr>
+      <w:rPr>
+        <w:rFonts w:ascii="Wingdings" w:hAnsi="Wingdings" w:hint="default"/>
+      </w:rPr>
+    </w:lvl>
+    <w:lvl w:ilvl="6" w:tplc="08090001" w:tentative="1">
+      <w:start w:val="1"/>
+      <w:numFmt w:val="bullet"/>
+      <w:lvlText w:val=""/>
+      <w:lvlJc w:val="left"/>
+      <w:pPr>
+        <w:ind w:left="5040" w:hanging="360"/>
+      </w:pPr>
+      <w:rPr>
+        <w:rFonts w:ascii="Symbol" w:hAnsi="Symbol" w:hint="default"/>
+      </w:rPr>
+    </w:lvl>
+    <w:lvl w:ilvl="7" w:tplc="08090003" w:tentative="1">
+      <w:start w:val="1"/>
+      <w:numFmt w:val="bullet"/>
+      <w:lvlText w:val="o"/>
+      <w:lvlJc w:val="left"/>
+      <w:pPr>
+        <w:ind w:left="5760" w:hanging="360"/>
+      </w:pPr>
+      <w:rPr>
+        <w:rFonts w:ascii="Courier New" w:hAnsi="Courier New" w:cs="Courier New" w:hint="default"/>
+      </w:rPr>
+    </w:lvl>
+    <w:lvl w:ilvl="8" w:tplc="08090005" w:tentative="1">
+      <w:start w:val="1"/>
+      <w:numFmt w:val="bullet"/>
+      <w:lvlText w:val=""/>
+      <w:lvlJc w:val="left"/>
+      <w:pPr>
+        <w:ind w:left="6480" w:hanging="360"/>
+      </w:pPr>
+      <w:rPr>
+        <w:rFonts w:ascii="Wingdings" w:hAnsi="Wingdings" w:hint="default"/>
+      </w:rPr>
+    </w:lvl>
+  </w:abstractNum>
+  <w:abstractNum w:abstractNumId="2" w15:restartNumberingAfterBreak="0">
     <w:nsid w:val="09C33D00"/>
     <w:multiLevelType w:val="hybridMultilevel"/>
     <w:tmpl w:val="CD4EC57E"/>
@@ -660,7 +1856,7 @@
       </w:rPr>
     </w:lvl>
   </w:abstractNum>
-  <w:abstractNum w:abstractNumId="2" w15:restartNumberingAfterBreak="0">
+  <w:abstractNum w:abstractNumId="3" w15:restartNumberingAfterBreak="0">
     <w:nsid w:val="0BCE05F0"/>
     <w:multiLevelType w:val="hybridMultilevel"/>
     <w:tmpl w:val="0D749B54"/>
@@ -773,7 +1969,120 @@
       </w:rPr>
     </w:lvl>
   </w:abstractNum>
-  <w:abstractNum w:abstractNumId="3" w15:restartNumberingAfterBreak="0">
+  <w:abstractNum w:abstractNumId="4" w15:restartNumberingAfterBreak="0">
+    <w:nsid w:val="0E074D22"/>
+    <w:multiLevelType w:val="multilevel"/>
+    <w:tmpl w:val="C75003D8"/>
+    <w:lvl w:ilvl="0">
+      <w:start w:val="1"/>
+      <w:numFmt w:val="decimal"/>
+      <w:lvlText w:val="%1."/>
+      <w:lvlJc w:val="left"/>
+      <w:pPr>
+        <w:ind w:left="400" w:hanging="400"/>
+      </w:pPr>
+      <w:rPr>
+        <w:rFonts w:hint="default"/>
+      </w:rPr>
+    </w:lvl>
+    <w:lvl w:ilvl="1">
+      <w:start w:val="1"/>
+      <w:numFmt w:val="decimal"/>
+      <w:lvlText w:val="%1.%2."/>
+      <w:lvlJc w:val="left"/>
+      <w:pPr>
+        <w:ind w:left="1080" w:hanging="720"/>
+      </w:pPr>
+      <w:rPr>
+        <w:rFonts w:hint="default"/>
+      </w:rPr>
+    </w:lvl>
+    <w:lvl w:ilvl="2">
+      <w:start w:val="1"/>
+      <w:numFmt w:val="decimal"/>
+      <w:lvlText w:val="%1.%2.%3."/>
+      <w:lvlJc w:val="left"/>
+      <w:pPr>
+        <w:ind w:left="1440" w:hanging="720"/>
+      </w:pPr>
+      <w:rPr>
+        <w:rFonts w:hint="default"/>
+      </w:rPr>
+    </w:lvl>
+    <w:lvl w:ilvl="3">
+      <w:start w:val="1"/>
+      <w:numFmt w:val="decimal"/>
+      <w:lvlText w:val="%1.%2.%3.%4."/>
+      <w:lvlJc w:val="left"/>
+      <w:pPr>
+        <w:ind w:left="2160" w:hanging="1080"/>
+      </w:pPr>
+      <w:rPr>
+        <w:rFonts w:hint="default"/>
+      </w:rPr>
+    </w:lvl>
+    <w:lvl w:ilvl="4">
+      <w:start w:val="1"/>
+      <w:numFmt w:val="decimal"/>
+      <w:lvlText w:val="%1.%2.%3.%4.%5."/>
+      <w:lvlJc w:val="left"/>
+      <w:pPr>
+        <w:ind w:left="2520" w:hanging="1080"/>
+      </w:pPr>
+      <w:rPr>
+        <w:rFonts w:hint="default"/>
+      </w:rPr>
+    </w:lvl>
+    <w:lvl w:ilvl="5">
+      <w:start w:val="1"/>
+      <w:numFmt w:val="decimal"/>
+      <w:lvlText w:val="%1.%2.%3.%4.%5.%6."/>
+      <w:lvlJc w:val="left"/>
+      <w:pPr>
+        <w:ind w:left="3240" w:hanging="1440"/>
+      </w:pPr>
+      <w:rPr>
+        <w:rFonts w:hint="default"/>
+      </w:rPr>
+    </w:lvl>
+    <w:lvl w:ilvl="6">
+      <w:start w:val="1"/>
+      <w:numFmt w:val="decimal"/>
+      <w:lvlText w:val="%1.%2.%3.%4.%5.%6.%7."/>
+      <w:lvlJc w:val="left"/>
+      <w:pPr>
+        <w:ind w:left="3600" w:hanging="1440"/>
+      </w:pPr>
+      <w:rPr>
+        <w:rFonts w:hint="default"/>
+      </w:rPr>
+    </w:lvl>
+    <w:lvl w:ilvl="7">
+      <w:start w:val="1"/>
+      <w:numFmt w:val="decimal"/>
+      <w:lvlText w:val="%1.%2.%3.%4.%5.%6.%7.%8."/>
+      <w:lvlJc w:val="left"/>
+      <w:pPr>
+        <w:ind w:left="4320" w:hanging="1800"/>
+      </w:pPr>
+      <w:rPr>
+        <w:rFonts w:hint="default"/>
+      </w:rPr>
+    </w:lvl>
+    <w:lvl w:ilvl="8">
+      <w:start w:val="1"/>
+      <w:numFmt w:val="decimal"/>
+      <w:lvlText w:val="%1.%2.%3.%4.%5.%6.%7.%8.%9."/>
+      <w:lvlJc w:val="left"/>
+      <w:pPr>
+        <w:ind w:left="5040" w:hanging="2160"/>
+      </w:pPr>
+      <w:rPr>
+        <w:rFonts w:hint="default"/>
+      </w:rPr>
+    </w:lvl>
+  </w:abstractNum>
+  <w:abstractNum w:abstractNumId="5" w15:restartNumberingAfterBreak="0">
     <w:nsid w:val="212E176E"/>
     <w:multiLevelType w:val="multilevel"/>
     <w:tmpl w:val="109A22DE"/>
@@ -886,7 +2195,7 @@
       </w:rPr>
     </w:lvl>
   </w:abstractNum>
-  <w:abstractNum w:abstractNumId="4" w15:restartNumberingAfterBreak="0">
+  <w:abstractNum w:abstractNumId="6" w15:restartNumberingAfterBreak="0">
     <w:nsid w:val="23890925"/>
     <w:multiLevelType w:val="multilevel"/>
     <w:tmpl w:val="A2087DEA"/>
@@ -1007,7 +2316,218 @@
       </w:rPr>
     </w:lvl>
   </w:abstractNum>
-  <w:abstractNum w:abstractNumId="5" w15:restartNumberingAfterBreak="0">
+  <w:abstractNum w:abstractNumId="7" w15:restartNumberingAfterBreak="0">
+    <w:nsid w:val="241A226F"/>
+    <w:multiLevelType w:val="hybridMultilevel"/>
+    <w:tmpl w:val="62862324"/>
+    <w:lvl w:ilvl="0" w:tplc="0809000F">
+      <w:start w:val="1"/>
+      <w:numFmt w:val="decimal"/>
+      <w:lvlText w:val="%1."/>
+      <w:lvlJc w:val="left"/>
+      <w:pPr>
+        <w:ind w:left="360" w:hanging="360"/>
+      </w:pPr>
+      <w:rPr>
+        <w:rFonts w:hint="default"/>
+      </w:rPr>
+    </w:lvl>
+    <w:lvl w:ilvl="1" w:tplc="08090019" w:tentative="1">
+      <w:start w:val="1"/>
+      <w:numFmt w:val="lowerLetter"/>
+      <w:lvlText w:val="%2."/>
+      <w:lvlJc w:val="left"/>
+      <w:pPr>
+        <w:ind w:left="1080" w:hanging="360"/>
+      </w:pPr>
+    </w:lvl>
+    <w:lvl w:ilvl="2" w:tplc="0809001B" w:tentative="1">
+      <w:start w:val="1"/>
+      <w:numFmt w:val="lowerRoman"/>
+      <w:lvlText w:val="%3."/>
+      <w:lvlJc w:val="right"/>
+      <w:pPr>
+        <w:ind w:left="1800" w:hanging="180"/>
+      </w:pPr>
+    </w:lvl>
+    <w:lvl w:ilvl="3" w:tplc="0809000F" w:tentative="1">
+      <w:start w:val="1"/>
+      <w:numFmt w:val="decimal"/>
+      <w:lvlText w:val="%4."/>
+      <w:lvlJc w:val="left"/>
+      <w:pPr>
+        <w:ind w:left="2520" w:hanging="360"/>
+      </w:pPr>
+    </w:lvl>
+    <w:lvl w:ilvl="4" w:tplc="08090019" w:tentative="1">
+      <w:start w:val="1"/>
+      <w:numFmt w:val="lowerLetter"/>
+      <w:lvlText w:val="%5."/>
+      <w:lvlJc w:val="left"/>
+      <w:pPr>
+        <w:ind w:left="3240" w:hanging="360"/>
+      </w:pPr>
+    </w:lvl>
+    <w:lvl w:ilvl="5" w:tplc="0809001B" w:tentative="1">
+      <w:start w:val="1"/>
+      <w:numFmt w:val="lowerRoman"/>
+      <w:lvlText w:val="%6."/>
+      <w:lvlJc w:val="right"/>
+      <w:pPr>
+        <w:ind w:left="3960" w:hanging="180"/>
+      </w:pPr>
+    </w:lvl>
+    <w:lvl w:ilvl="6" w:tplc="0809000F" w:tentative="1">
+      <w:start w:val="1"/>
+      <w:numFmt w:val="decimal"/>
+      <w:lvlText w:val="%7."/>
+      <w:lvlJc w:val="left"/>
+      <w:pPr>
+        <w:ind w:left="4680" w:hanging="360"/>
+      </w:pPr>
+    </w:lvl>
+    <w:lvl w:ilvl="7" w:tplc="08090019" w:tentative="1">
+      <w:start w:val="1"/>
+      <w:numFmt w:val="lowerLetter"/>
+      <w:lvlText w:val="%8."/>
+      <w:lvlJc w:val="left"/>
+      <w:pPr>
+        <w:ind w:left="5400" w:hanging="360"/>
+      </w:pPr>
+    </w:lvl>
+    <w:lvl w:ilvl="8" w:tplc="0809001B" w:tentative="1">
+      <w:start w:val="1"/>
+      <w:numFmt w:val="lowerRoman"/>
+      <w:lvlText w:val="%9."/>
+      <w:lvlJc w:val="right"/>
+      <w:pPr>
+        <w:ind w:left="6120" w:hanging="180"/>
+      </w:pPr>
+    </w:lvl>
+  </w:abstractNum>
+  <w:abstractNum w:abstractNumId="8" w15:restartNumberingAfterBreak="0">
+    <w:nsid w:val="27CD0B79"/>
+    <w:multiLevelType w:val="multilevel"/>
+    <w:tmpl w:val="5C0A7A00"/>
+    <w:lvl w:ilvl="0">
+      <w:start w:val="1"/>
+      <w:numFmt w:val="decimal"/>
+      <w:lvlText w:val="%1."/>
+      <w:lvlJc w:val="left"/>
+      <w:pPr>
+        <w:ind w:left="360" w:hanging="360"/>
+      </w:pPr>
+      <w:rPr>
+        <w:sz w:val="24"/>
+        <w:szCs w:val="24"/>
+      </w:rPr>
+    </w:lvl>
+    <w:lvl w:ilvl="1">
+      <w:start w:val="2"/>
+      <w:numFmt w:val="decimal"/>
+      <w:isLgl/>
+      <w:lvlText w:val="%1.%2."/>
+      <w:lvlJc w:val="left"/>
+      <w:pPr>
+        <w:ind w:left="720" w:hanging="720"/>
+      </w:pPr>
+      <w:rPr>
+        <w:rFonts w:hint="default"/>
+      </w:rPr>
+    </w:lvl>
+    <w:lvl w:ilvl="2">
+      <w:start w:val="1"/>
+      <w:numFmt w:val="decimal"/>
+      <w:isLgl/>
+      <w:lvlText w:val="%1.%2.%3."/>
+      <w:lvlJc w:val="left"/>
+      <w:pPr>
+        <w:ind w:left="720" w:hanging="720"/>
+      </w:pPr>
+      <w:rPr>
+        <w:rFonts w:hint="default"/>
+      </w:rPr>
+    </w:lvl>
+    <w:lvl w:ilvl="3">
+      <w:start w:val="1"/>
+      <w:numFmt w:val="decimal"/>
+      <w:isLgl/>
+      <w:lvlText w:val="%1.%2.%3.%4."/>
+      <w:lvlJc w:val="left"/>
+      <w:pPr>
+        <w:ind w:left="1080" w:hanging="1080"/>
+      </w:pPr>
+      <w:rPr>
+        <w:rFonts w:hint="default"/>
+      </w:rPr>
+    </w:lvl>
+    <w:lvl w:ilvl="4">
+      <w:start w:val="1"/>
+      <w:numFmt w:val="decimal"/>
+      <w:isLgl/>
+      <w:lvlText w:val="%1.%2.%3.%4.%5."/>
+      <w:lvlJc w:val="left"/>
+      <w:pPr>
+        <w:ind w:left="1080" w:hanging="1080"/>
+      </w:pPr>
+      <w:rPr>
+        <w:rFonts w:hint="default"/>
+      </w:rPr>
+    </w:lvl>
+    <w:lvl w:ilvl="5">
+      <w:start w:val="1"/>
+      <w:numFmt w:val="decimal"/>
+      <w:isLgl/>
+      <w:lvlText w:val="%1.%2.%3.%4.%5.%6."/>
+      <w:lvlJc w:val="left"/>
+      <w:pPr>
+        <w:ind w:left="1440" w:hanging="1440"/>
+      </w:pPr>
+      <w:rPr>
+        <w:rFonts w:hint="default"/>
+      </w:rPr>
+    </w:lvl>
+    <w:lvl w:ilvl="6">
+      <w:start w:val="1"/>
+      <w:numFmt w:val="decimal"/>
+      <w:isLgl/>
+      <w:lvlText w:val="%1.%2.%3.%4.%5.%6.%7."/>
+      <w:lvlJc w:val="left"/>
+      <w:pPr>
+        <w:ind w:left="1440" w:hanging="1440"/>
+      </w:pPr>
+      <w:rPr>
+        <w:rFonts w:hint="default"/>
+      </w:rPr>
+    </w:lvl>
+    <w:lvl w:ilvl="7">
+      <w:start w:val="1"/>
+      <w:numFmt w:val="decimal"/>
+      <w:isLgl/>
+      <w:lvlText w:val="%1.%2.%3.%4.%5.%6.%7.%8."/>
+      <w:lvlJc w:val="left"/>
+      <w:pPr>
+        <w:ind w:left="1800" w:hanging="1800"/>
+      </w:pPr>
+      <w:rPr>
+        <w:rFonts w:hint="default"/>
+      </w:rPr>
+    </w:lvl>
+    <w:lvl w:ilvl="8">
+      <w:start w:val="1"/>
+      <w:numFmt w:val="decimal"/>
+      <w:isLgl/>
+      <w:lvlText w:val="%1.%2.%3.%4.%5.%6.%7.%8.%9."/>
+      <w:lvlJc w:val="left"/>
+      <w:pPr>
+        <w:ind w:left="1800" w:hanging="1800"/>
+      </w:pPr>
+      <w:rPr>
+        <w:rFonts w:hint="default"/>
+      </w:rPr>
+    </w:lvl>
+  </w:abstractNum>
+  <w:abstractNum w:abstractNumId="9" w15:restartNumberingAfterBreak="0">
     <w:nsid w:val="28C13713"/>
     <w:multiLevelType w:val="hybridMultilevel"/>
     <w:tmpl w:val="43ACA3B2"/>
@@ -1120,10 +2640,123 @@
       </w:rPr>
     </w:lvl>
   </w:abstractNum>
-  <w:abstractNum w:abstractNumId="6" w15:restartNumberingAfterBreak="0">
+  <w:abstractNum w:abstractNumId="10" w15:restartNumberingAfterBreak="0">
+    <w:nsid w:val="2F4B08B5"/>
+    <w:multiLevelType w:val="hybridMultilevel"/>
+    <w:tmpl w:val="19A63CF6"/>
+    <w:lvl w:ilvl="0" w:tplc="08090001">
+      <w:start w:val="1"/>
+      <w:numFmt w:val="bullet"/>
+      <w:lvlText w:val=""/>
+      <w:lvlJc w:val="left"/>
+      <w:pPr>
+        <w:ind w:left="720" w:hanging="360"/>
+      </w:pPr>
+      <w:rPr>
+        <w:rFonts w:ascii="Symbol" w:hAnsi="Symbol" w:hint="default"/>
+      </w:rPr>
+    </w:lvl>
+    <w:lvl w:ilvl="1" w:tplc="08090003" w:tentative="1">
+      <w:start w:val="1"/>
+      <w:numFmt w:val="bullet"/>
+      <w:lvlText w:val="o"/>
+      <w:lvlJc w:val="left"/>
+      <w:pPr>
+        <w:ind w:left="1440" w:hanging="360"/>
+      </w:pPr>
+      <w:rPr>
+        <w:rFonts w:ascii="Courier New" w:hAnsi="Courier New" w:cs="Courier New" w:hint="default"/>
+      </w:rPr>
+    </w:lvl>
+    <w:lvl w:ilvl="2" w:tplc="08090005" w:tentative="1">
+      <w:start w:val="1"/>
+      <w:numFmt w:val="bullet"/>
+      <w:lvlText w:val=""/>
+      <w:lvlJc w:val="left"/>
+      <w:pPr>
+        <w:ind w:left="2160" w:hanging="360"/>
+      </w:pPr>
+      <w:rPr>
+        <w:rFonts w:ascii="Wingdings" w:hAnsi="Wingdings" w:hint="default"/>
+      </w:rPr>
+    </w:lvl>
+    <w:lvl w:ilvl="3" w:tplc="08090001" w:tentative="1">
+      <w:start w:val="1"/>
+      <w:numFmt w:val="bullet"/>
+      <w:lvlText w:val=""/>
+      <w:lvlJc w:val="left"/>
+      <w:pPr>
+        <w:ind w:left="2880" w:hanging="360"/>
+      </w:pPr>
+      <w:rPr>
+        <w:rFonts w:ascii="Symbol" w:hAnsi="Symbol" w:hint="default"/>
+      </w:rPr>
+    </w:lvl>
+    <w:lvl w:ilvl="4" w:tplc="08090003" w:tentative="1">
+      <w:start w:val="1"/>
+      <w:numFmt w:val="bullet"/>
+      <w:lvlText w:val="o"/>
+      <w:lvlJc w:val="left"/>
+      <w:pPr>
+        <w:ind w:left="3600" w:hanging="360"/>
+      </w:pPr>
+      <w:rPr>
+        <w:rFonts w:ascii="Courier New" w:hAnsi="Courier New" w:cs="Courier New" w:hint="default"/>
+      </w:rPr>
+    </w:lvl>
+    <w:lvl w:ilvl="5" w:tplc="08090005" w:tentative="1">
+      <w:start w:val="1"/>
+      <w:numFmt w:val="bullet"/>
+      <w:lvlText w:val=""/>
+      <w:lvlJc w:val="left"/>
+      <w:pPr>
+        <w:ind w:left="4320" w:hanging="360"/>
+      </w:pPr>
+      <w:rPr>
+        <w:rFonts w:ascii="Wingdings" w:hAnsi="Wingdings" w:hint="default"/>
+      </w:rPr>
+    </w:lvl>
+    <w:lvl w:ilvl="6" w:tplc="08090001" w:tentative="1">
+      <w:start w:val="1"/>
+      <w:numFmt w:val="bullet"/>
+      <w:lvlText w:val=""/>
+      <w:lvlJc w:val="left"/>
+      <w:pPr>
+        <w:ind w:left="5040" w:hanging="360"/>
+      </w:pPr>
+      <w:rPr>
+        <w:rFonts w:ascii="Symbol" w:hAnsi="Symbol" w:hint="default"/>
+      </w:rPr>
+    </w:lvl>
+    <w:lvl w:ilvl="7" w:tplc="08090003" w:tentative="1">
+      <w:start w:val="1"/>
+      <w:numFmt w:val="bullet"/>
+      <w:lvlText w:val="o"/>
+      <w:lvlJc w:val="left"/>
+      <w:pPr>
+        <w:ind w:left="5760" w:hanging="360"/>
+      </w:pPr>
+      <w:rPr>
+        <w:rFonts w:ascii="Courier New" w:hAnsi="Courier New" w:cs="Courier New" w:hint="default"/>
+      </w:rPr>
+    </w:lvl>
+    <w:lvl w:ilvl="8" w:tplc="08090005" w:tentative="1">
+      <w:start w:val="1"/>
+      <w:numFmt w:val="bullet"/>
+      <w:lvlText w:val=""/>
+      <w:lvlJc w:val="left"/>
+      <w:pPr>
+        <w:ind w:left="6480" w:hanging="360"/>
+      </w:pPr>
+      <w:rPr>
+        <w:rFonts w:ascii="Wingdings" w:hAnsi="Wingdings" w:hint="default"/>
+      </w:rPr>
+    </w:lvl>
+  </w:abstractNum>
+  <w:abstractNum w:abstractNumId="11" w15:restartNumberingAfterBreak="0">
     <w:nsid w:val="386D6A38"/>
     <w:multiLevelType w:val="multilevel"/>
-    <w:tmpl w:val="38021300"/>
+    <w:tmpl w:val="5C0A7A00"/>
     <w:lvl w:ilvl="0">
       <w:start w:val="1"/>
       <w:numFmt w:val="decimal"/>
@@ -1132,6 +2765,10 @@
       <w:pPr>
         <w:ind w:left="360" w:hanging="360"/>
       </w:pPr>
+      <w:rPr>
+        <w:sz w:val="24"/>
+        <w:szCs w:val="24"/>
+      </w:rPr>
     </w:lvl>
     <w:lvl w:ilvl="1">
       <w:start w:val="2"/>
@@ -1238,7 +2875,120 @@
       </w:rPr>
     </w:lvl>
   </w:abstractNum>
-  <w:abstractNum w:abstractNumId="7" w15:restartNumberingAfterBreak="0">
+  <w:abstractNum w:abstractNumId="12" w15:restartNumberingAfterBreak="0">
+    <w:nsid w:val="45493467"/>
+    <w:multiLevelType w:val="multilevel"/>
+    <w:tmpl w:val="1F682772"/>
+    <w:lvl w:ilvl="0">
+      <w:start w:val="2"/>
+      <w:numFmt w:val="decimal"/>
+      <w:lvlText w:val="%1."/>
+      <w:lvlJc w:val="left"/>
+      <w:pPr>
+        <w:ind w:left="400" w:hanging="400"/>
+      </w:pPr>
+      <w:rPr>
+        <w:rFonts w:hint="default"/>
+      </w:rPr>
+    </w:lvl>
+    <w:lvl w:ilvl="1">
+      <w:start w:val="1"/>
+      <w:numFmt w:val="decimal"/>
+      <w:lvlText w:val="%1.%2."/>
+      <w:lvlJc w:val="left"/>
+      <w:pPr>
+        <w:ind w:left="720" w:hanging="720"/>
+      </w:pPr>
+      <w:rPr>
+        <w:rFonts w:hint="default"/>
+      </w:rPr>
+    </w:lvl>
+    <w:lvl w:ilvl="2">
+      <w:start w:val="1"/>
+      <w:numFmt w:val="decimal"/>
+      <w:lvlText w:val="%1.%2.%3."/>
+      <w:lvlJc w:val="left"/>
+      <w:pPr>
+        <w:ind w:left="720" w:hanging="720"/>
+      </w:pPr>
+      <w:rPr>
+        <w:rFonts w:hint="default"/>
+      </w:rPr>
+    </w:lvl>
+    <w:lvl w:ilvl="3">
+      <w:start w:val="1"/>
+      <w:numFmt w:val="decimal"/>
+      <w:lvlText w:val="%1.%2.%3.%4."/>
+      <w:lvlJc w:val="left"/>
+      <w:pPr>
+        <w:ind w:left="1080" w:hanging="1080"/>
+      </w:pPr>
+      <w:rPr>
+        <w:rFonts w:hint="default"/>
+      </w:rPr>
+    </w:lvl>
+    <w:lvl w:ilvl="4">
+      <w:start w:val="1"/>
+      <w:numFmt w:val="decimal"/>
+      <w:lvlText w:val="%1.%2.%3.%4.%5."/>
+      <w:lvlJc w:val="left"/>
+      <w:pPr>
+        <w:ind w:left="1080" w:hanging="1080"/>
+      </w:pPr>
+      <w:rPr>
+        <w:rFonts w:hint="default"/>
+      </w:rPr>
+    </w:lvl>
+    <w:lvl w:ilvl="5">
+      <w:start w:val="1"/>
+      <w:numFmt w:val="decimal"/>
+      <w:lvlText w:val="%1.%2.%3.%4.%5.%6."/>
+      <w:lvlJc w:val="left"/>
+      <w:pPr>
+        <w:ind w:left="1440" w:hanging="1440"/>
+      </w:pPr>
+      <w:rPr>
+        <w:rFonts w:hint="default"/>
+      </w:rPr>
+    </w:lvl>
+    <w:lvl w:ilvl="6">
+      <w:start w:val="1"/>
+      <w:numFmt w:val="decimal"/>
+      <w:lvlText w:val="%1.%2.%3.%4.%5.%6.%7."/>
+      <w:lvlJc w:val="left"/>
+      <w:pPr>
+        <w:ind w:left="1440" w:hanging="1440"/>
+      </w:pPr>
+      <w:rPr>
+        <w:rFonts w:hint="default"/>
+      </w:rPr>
+    </w:lvl>
+    <w:lvl w:ilvl="7">
+      <w:start w:val="1"/>
+      <w:numFmt w:val="decimal"/>
+      <w:lvlText w:val="%1.%2.%3.%4.%5.%6.%7.%8."/>
+      <w:lvlJc w:val="left"/>
+      <w:pPr>
+        <w:ind w:left="1800" w:hanging="1800"/>
+      </w:pPr>
+      <w:rPr>
+        <w:rFonts w:hint="default"/>
+      </w:rPr>
+    </w:lvl>
+    <w:lvl w:ilvl="8">
+      <w:start w:val="1"/>
+      <w:numFmt w:val="decimal"/>
+      <w:lvlText w:val="%1.%2.%3.%4.%5.%6.%7.%8.%9."/>
+      <w:lvlJc w:val="left"/>
+      <w:pPr>
+        <w:ind w:left="1800" w:hanging="1800"/>
+      </w:pPr>
+      <w:rPr>
+        <w:rFonts w:hint="default"/>
+      </w:rPr>
+    </w:lvl>
+  </w:abstractNum>
+  <w:abstractNum w:abstractNumId="13" w15:restartNumberingAfterBreak="0">
     <w:nsid w:val="4D767981"/>
     <w:multiLevelType w:val="hybridMultilevel"/>
     <w:tmpl w:val="32204546"/>
@@ -1324,7 +3074,7 @@
       </w:pPr>
     </w:lvl>
   </w:abstractNum>
-  <w:abstractNum w:abstractNumId="8" w15:restartNumberingAfterBreak="0">
+  <w:abstractNum w:abstractNumId="14" w15:restartNumberingAfterBreak="0">
     <w:nsid w:val="62761801"/>
     <w:multiLevelType w:val="hybridMultilevel"/>
     <w:tmpl w:val="1FE88482"/>
@@ -1437,7 +3187,120 @@
       </w:rPr>
     </w:lvl>
   </w:abstractNum>
-  <w:abstractNum w:abstractNumId="9" w15:restartNumberingAfterBreak="0">
+  <w:abstractNum w:abstractNumId="15" w15:restartNumberingAfterBreak="0">
+    <w:nsid w:val="6308757B"/>
+    <w:multiLevelType w:val="hybridMultilevel"/>
+    <w:tmpl w:val="61E893C8"/>
+    <w:lvl w:ilvl="0" w:tplc="08090001">
+      <w:start w:val="1"/>
+      <w:numFmt w:val="bullet"/>
+      <w:lvlText w:val=""/>
+      <w:lvlJc w:val="left"/>
+      <w:pPr>
+        <w:ind w:left="720" w:hanging="360"/>
+      </w:pPr>
+      <w:rPr>
+        <w:rFonts w:ascii="Symbol" w:hAnsi="Symbol" w:hint="default"/>
+      </w:rPr>
+    </w:lvl>
+    <w:lvl w:ilvl="1" w:tplc="08090003" w:tentative="1">
+      <w:start w:val="1"/>
+      <w:numFmt w:val="bullet"/>
+      <w:lvlText w:val="o"/>
+      <w:lvlJc w:val="left"/>
+      <w:pPr>
+        <w:ind w:left="1440" w:hanging="360"/>
+      </w:pPr>
+      <w:rPr>
+        <w:rFonts w:ascii="Courier New" w:hAnsi="Courier New" w:cs="Courier New" w:hint="default"/>
+      </w:rPr>
+    </w:lvl>
+    <w:lvl w:ilvl="2" w:tplc="08090005" w:tentative="1">
+      <w:start w:val="1"/>
+      <w:numFmt w:val="bullet"/>
+      <w:lvlText w:val=""/>
+      <w:lvlJc w:val="left"/>
+      <w:pPr>
+        <w:ind w:left="2160" w:hanging="360"/>
+      </w:pPr>
+      <w:rPr>
+        <w:rFonts w:ascii="Wingdings" w:hAnsi="Wingdings" w:hint="default"/>
+      </w:rPr>
+    </w:lvl>
+    <w:lvl w:ilvl="3" w:tplc="08090001" w:tentative="1">
+      <w:start w:val="1"/>
+      <w:numFmt w:val="bullet"/>
+      <w:lvlText w:val=""/>
+      <w:lvlJc w:val="left"/>
+      <w:pPr>
+        <w:ind w:left="2880" w:hanging="360"/>
+      </w:pPr>
+      <w:rPr>
+        <w:rFonts w:ascii="Symbol" w:hAnsi="Symbol" w:hint="default"/>
+      </w:rPr>
+    </w:lvl>
+    <w:lvl w:ilvl="4" w:tplc="08090003" w:tentative="1">
+      <w:start w:val="1"/>
+      <w:numFmt w:val="bullet"/>
+      <w:lvlText w:val="o"/>
+      <w:lvlJc w:val="left"/>
+      <w:pPr>
+        <w:ind w:left="3600" w:hanging="360"/>
+      </w:pPr>
+      <w:rPr>
+        <w:rFonts w:ascii="Courier New" w:hAnsi="Courier New" w:cs="Courier New" w:hint="default"/>
+      </w:rPr>
+    </w:lvl>
+    <w:lvl w:ilvl="5" w:tplc="08090005" w:tentative="1">
+      <w:start w:val="1"/>
+      <w:numFmt w:val="bullet"/>
+      <w:lvlText w:val=""/>
+      <w:lvlJc w:val="left"/>
+      <w:pPr>
+        <w:ind w:left="4320" w:hanging="360"/>
+      </w:pPr>
+      <w:rPr>
+        <w:rFonts w:ascii="Wingdings" w:hAnsi="Wingdings" w:hint="default"/>
+      </w:rPr>
+    </w:lvl>
+    <w:lvl w:ilvl="6" w:tplc="08090001" w:tentative="1">
+      <w:start w:val="1"/>
+      <w:numFmt w:val="bullet"/>
+      <w:lvlText w:val=""/>
+      <w:lvlJc w:val="left"/>
+      <w:pPr>
+        <w:ind w:left="5040" w:hanging="360"/>
+      </w:pPr>
+      <w:rPr>
+        <w:rFonts w:ascii="Symbol" w:hAnsi="Symbol" w:hint="default"/>
+      </w:rPr>
+    </w:lvl>
+    <w:lvl w:ilvl="7" w:tplc="08090003" w:tentative="1">
+      <w:start w:val="1"/>
+      <w:numFmt w:val="bullet"/>
+      <w:lvlText w:val="o"/>
+      <w:lvlJc w:val="left"/>
+      <w:pPr>
+        <w:ind w:left="5760" w:hanging="360"/>
+      </w:pPr>
+      <w:rPr>
+        <w:rFonts w:ascii="Courier New" w:hAnsi="Courier New" w:cs="Courier New" w:hint="default"/>
+      </w:rPr>
+    </w:lvl>
+    <w:lvl w:ilvl="8" w:tplc="08090005" w:tentative="1">
+      <w:start w:val="1"/>
+      <w:numFmt w:val="bullet"/>
+      <w:lvlText w:val=""/>
+      <w:lvlJc w:val="left"/>
+      <w:pPr>
+        <w:ind w:left="6480" w:hanging="360"/>
+      </w:pPr>
+      <w:rPr>
+        <w:rFonts w:ascii="Wingdings" w:hAnsi="Wingdings" w:hint="default"/>
+      </w:rPr>
+    </w:lvl>
+  </w:abstractNum>
+  <w:abstractNum w:abstractNumId="16" w15:restartNumberingAfterBreak="0">
     <w:nsid w:val="663425F3"/>
     <w:multiLevelType w:val="hybridMultilevel"/>
     <w:tmpl w:val="B308B60E"/>
@@ -1452,7 +3315,7 @@
         <w:rFonts w:ascii="Aptos" w:eastAsiaTheme="minorHAnsi" w:hAnsi="Aptos" w:cstheme="minorBidi" w:hint="default"/>
       </w:rPr>
     </w:lvl>
-    <w:lvl w:ilvl="1" w:tplc="08090003" w:tentative="1">
+    <w:lvl w:ilvl="1" w:tplc="08090003">
       <w:start w:val="1"/>
       <w:numFmt w:val="bullet"/>
       <w:lvlText w:val="o"/>
@@ -1549,7 +3412,7 @@
       </w:rPr>
     </w:lvl>
   </w:abstractNum>
-  <w:abstractNum w:abstractNumId="10" w15:restartNumberingAfterBreak="0">
+  <w:abstractNum w:abstractNumId="17" w15:restartNumberingAfterBreak="0">
     <w:nsid w:val="68A07CB7"/>
     <w:multiLevelType w:val="hybridMultilevel"/>
     <w:tmpl w:val="DDB64242"/>
@@ -1635,7 +3498,7 @@
       </w:pPr>
     </w:lvl>
   </w:abstractNum>
-  <w:abstractNum w:abstractNumId="11" w15:restartNumberingAfterBreak="0">
+  <w:abstractNum w:abstractNumId="18" w15:restartNumberingAfterBreak="0">
     <w:nsid w:val="6DC03099"/>
     <w:multiLevelType w:val="hybridMultilevel"/>
     <w:tmpl w:val="5D0C22F4"/>
@@ -1748,41 +3611,178 @@
       </w:rPr>
     </w:lvl>
   </w:abstractNum>
+  <w:abstractNum w:abstractNumId="19" w15:restartNumberingAfterBreak="0">
+    <w:nsid w:val="7B2B008B"/>
+    <w:multiLevelType w:val="multilevel"/>
+    <w:tmpl w:val="E526620C"/>
+    <w:lvl w:ilvl="0">
+      <w:start w:val="2"/>
+      <w:numFmt w:val="decimal"/>
+      <w:lvlText w:val="%1"/>
+      <w:lvlJc w:val="left"/>
+      <w:pPr>
+        <w:ind w:left="360" w:hanging="360"/>
+      </w:pPr>
+      <w:rPr>
+        <w:rFonts w:hint="default"/>
+      </w:rPr>
+    </w:lvl>
+    <w:lvl w:ilvl="1">
+      <w:start w:val="1"/>
+      <w:numFmt w:val="decimal"/>
+      <w:lvlText w:val="%1.%2"/>
+      <w:lvlJc w:val="left"/>
+      <w:pPr>
+        <w:ind w:left="360" w:hanging="360"/>
+      </w:pPr>
+      <w:rPr>
+        <w:rFonts w:hint="default"/>
+      </w:rPr>
+    </w:lvl>
+    <w:lvl w:ilvl="2">
+      <w:start w:val="1"/>
+      <w:numFmt w:val="decimal"/>
+      <w:lvlText w:val="%1.%2.%3"/>
+      <w:lvlJc w:val="left"/>
+      <w:pPr>
+        <w:ind w:left="720" w:hanging="720"/>
+      </w:pPr>
+      <w:rPr>
+        <w:rFonts w:hint="default"/>
+      </w:rPr>
+    </w:lvl>
+    <w:lvl w:ilvl="3">
+      <w:start w:val="1"/>
+      <w:numFmt w:val="decimal"/>
+      <w:lvlText w:val="%1.%2.%3.%4"/>
+      <w:lvlJc w:val="left"/>
+      <w:pPr>
+        <w:ind w:left="1080" w:hanging="1080"/>
+      </w:pPr>
+      <w:rPr>
+        <w:rFonts w:hint="default"/>
+      </w:rPr>
+    </w:lvl>
+    <w:lvl w:ilvl="4">
+      <w:start w:val="1"/>
+      <w:numFmt w:val="decimal"/>
+      <w:lvlText w:val="%1.%2.%3.%4.%5"/>
+      <w:lvlJc w:val="left"/>
+      <w:pPr>
+        <w:ind w:left="1080" w:hanging="1080"/>
+      </w:pPr>
+      <w:rPr>
+        <w:rFonts w:hint="default"/>
+      </w:rPr>
+    </w:lvl>
+    <w:lvl w:ilvl="5">
+      <w:start w:val="1"/>
+      <w:numFmt w:val="decimal"/>
+      <w:lvlText w:val="%1.%2.%3.%4.%5.%6"/>
+      <w:lvlJc w:val="left"/>
+      <w:pPr>
+        <w:ind w:left="1440" w:hanging="1440"/>
+      </w:pPr>
+      <w:rPr>
+        <w:rFonts w:hint="default"/>
+      </w:rPr>
+    </w:lvl>
+    <w:lvl w:ilvl="6">
+      <w:start w:val="1"/>
+      <w:numFmt w:val="decimal"/>
+      <w:lvlText w:val="%1.%2.%3.%4.%5.%6.%7"/>
+      <w:lvlJc w:val="left"/>
+      <w:pPr>
+        <w:ind w:left="1440" w:hanging="1440"/>
+      </w:pPr>
+      <w:rPr>
+        <w:rFonts w:hint="default"/>
+      </w:rPr>
+    </w:lvl>
+    <w:lvl w:ilvl="7">
+      <w:start w:val="1"/>
+      <w:numFmt w:val="decimal"/>
+      <w:lvlText w:val="%1.%2.%3.%4.%5.%6.%7.%8"/>
+      <w:lvlJc w:val="left"/>
+      <w:pPr>
+        <w:ind w:left="1800" w:hanging="1800"/>
+      </w:pPr>
+      <w:rPr>
+        <w:rFonts w:hint="default"/>
+      </w:rPr>
+    </w:lvl>
+    <w:lvl w:ilvl="8">
+      <w:start w:val="1"/>
+      <w:numFmt w:val="decimal"/>
+      <w:lvlText w:val="%1.%2.%3.%4.%5.%6.%7.%8.%9"/>
+      <w:lvlJc w:val="left"/>
+      <w:pPr>
+        <w:ind w:left="1800" w:hanging="1800"/>
+      </w:pPr>
+      <w:rPr>
+        <w:rFonts w:hint="default"/>
+      </w:rPr>
+    </w:lvl>
+  </w:abstractNum>
   <w:num w:numId="1" w16cid:durableId="1165780837">
-    <w:abstractNumId w:val="8"/>
+    <w:abstractNumId w:val="14"/>
   </w:num>
   <w:num w:numId="2" w16cid:durableId="1548881501">
+    <w:abstractNumId w:val="11"/>
+  </w:num>
+  <w:num w:numId="3" w16cid:durableId="1398013990">
+    <w:abstractNumId w:val="16"/>
+  </w:num>
+  <w:num w:numId="4" w16cid:durableId="1814637170">
+    <w:abstractNumId w:val="2"/>
+  </w:num>
+  <w:num w:numId="5" w16cid:durableId="1573393760">
     <w:abstractNumId w:val="6"/>
   </w:num>
-  <w:num w:numId="3" w16cid:durableId="1398013990">
+  <w:num w:numId="6" w16cid:durableId="105736322">
+    <w:abstractNumId w:val="3"/>
+  </w:num>
+  <w:num w:numId="7" w16cid:durableId="991101525">
     <w:abstractNumId w:val="9"/>
   </w:num>
-  <w:num w:numId="4" w16cid:durableId="1814637170">
-    <w:abstractNumId w:val="1"/>
-  </w:num>
-  <w:num w:numId="5" w16cid:durableId="1573393760">
-    <w:abstractNumId w:val="4"/>
-  </w:num>
-  <w:num w:numId="6" w16cid:durableId="105736322">
-    <w:abstractNumId w:val="2"/>
-  </w:num>
-  <w:num w:numId="7" w16cid:durableId="991101525">
-    <w:abstractNumId w:val="5"/>
-  </w:num>
   <w:num w:numId="8" w16cid:durableId="1593008206">
-    <w:abstractNumId w:val="11"/>
+    <w:abstractNumId w:val="18"/>
   </w:num>
   <w:num w:numId="9" w16cid:durableId="1309286404">
-    <w:abstractNumId w:val="10"/>
+    <w:abstractNumId w:val="17"/>
   </w:num>
   <w:num w:numId="10" w16cid:durableId="710763962">
-    <w:abstractNumId w:val="7"/>
+    <w:abstractNumId w:val="13"/>
   </w:num>
   <w:num w:numId="11" w16cid:durableId="658193170">
     <w:abstractNumId w:val="0"/>
   </w:num>
   <w:num w:numId="12" w16cid:durableId="206770157">
-    <w:abstractNumId w:val="3"/>
+    <w:abstractNumId w:val="5"/>
+  </w:num>
+  <w:num w:numId="13" w16cid:durableId="1536964996">
+    <w:abstractNumId w:val="4"/>
+  </w:num>
+  <w:num w:numId="14" w16cid:durableId="704405334">
+    <w:abstractNumId w:val="8"/>
+  </w:num>
+  <w:num w:numId="15" w16cid:durableId="678655555">
+    <w:abstractNumId w:val="10"/>
+  </w:num>
+  <w:num w:numId="16" w16cid:durableId="1884051567">
+    <w:abstractNumId w:val="15"/>
+  </w:num>
+  <w:num w:numId="17" w16cid:durableId="15231062">
+    <w:abstractNumId w:val="19"/>
+  </w:num>
+  <w:num w:numId="18" w16cid:durableId="1262638481">
+    <w:abstractNumId w:val="12"/>
+  </w:num>
+  <w:num w:numId="19" w16cid:durableId="875894312">
+    <w:abstractNumId w:val="7"/>
+  </w:num>
+  <w:num w:numId="20" w16cid:durableId="985552738">
+    <w:abstractNumId w:val="1"/>
   </w:num>
 </w:numbering>
 </file>
@@ -2727,6 +4727,139 @@
       <w:shd w:val="clear" w:color="auto" w:fill="E1DFDD"/>
     </w:rPr>
   </w:style>
+  <w:style w:type="paragraph" w:styleId="FootnoteText">
+    <w:name w:val="footnote text"/>
+    <w:basedOn w:val="Normal"/>
+    <w:link w:val="FootnoteTextChar"/>
+    <w:uiPriority w:val="99"/>
+    <w:semiHidden/>
+    <w:unhideWhenUsed/>
+    <w:rsid w:val="00E4386C"/>
+    <w:pPr>
+      <w:spacing w:after="0" w:line="240" w:lineRule="auto"/>
+    </w:pPr>
+    <w:rPr>
+      <w:sz w:val="20"/>
+      <w:szCs w:val="20"/>
+    </w:rPr>
+  </w:style>
+  <w:style w:type="character" w:customStyle="1" w:styleId="FootnoteTextChar">
+    <w:name w:val="Footnote Text Char"/>
+    <w:basedOn w:val="DefaultParagraphFont"/>
+    <w:link w:val="FootnoteText"/>
+    <w:uiPriority w:val="99"/>
+    <w:semiHidden/>
+    <w:rsid w:val="00E4386C"/>
+    <w:rPr>
+      <w:sz w:val="20"/>
+      <w:szCs w:val="20"/>
+    </w:rPr>
+  </w:style>
+  <w:style w:type="character" w:styleId="FootnoteReference">
+    <w:name w:val="footnote reference"/>
+    <w:basedOn w:val="DefaultParagraphFont"/>
+    <w:uiPriority w:val="99"/>
+    <w:semiHidden/>
+    <w:unhideWhenUsed/>
+    <w:rsid w:val="00E4386C"/>
+    <w:rPr>
+      <w:vertAlign w:val="superscript"/>
+    </w:rPr>
+  </w:style>
+  <w:style w:type="table" w:styleId="TableGrid">
+    <w:name w:val="Table Grid"/>
+    <w:basedOn w:val="TableNormal"/>
+    <w:uiPriority w:val="39"/>
+    <w:rsid w:val="005F2F20"/>
+    <w:pPr>
+      <w:spacing w:after="0" w:line="240" w:lineRule="auto"/>
+    </w:pPr>
+    <w:tblPr>
+      <w:tblBorders>
+        <w:top w:val="single" w:sz="4" w:space="0" w:color="auto"/>
+        <w:left w:val="single" w:sz="4" w:space="0" w:color="auto"/>
+        <w:bottom w:val="single" w:sz="4" w:space="0" w:color="auto"/>
+        <w:right w:val="single" w:sz="4" w:space="0" w:color="auto"/>
+        <w:insideH w:val="single" w:sz="4" w:space="0" w:color="auto"/>
+        <w:insideV w:val="single" w:sz="4" w:space="0" w:color="auto"/>
+      </w:tblBorders>
+    </w:tblPr>
+  </w:style>
+  <w:style w:type="table" w:styleId="GridTable2">
+    <w:name w:val="Grid Table 2"/>
+    <w:basedOn w:val="TableNormal"/>
+    <w:uiPriority w:val="47"/>
+    <w:rsid w:val="00B1078E"/>
+    <w:pPr>
+      <w:spacing w:after="0" w:line="240" w:lineRule="auto"/>
+    </w:pPr>
+    <w:tblPr>
+      <w:tblStyleRowBandSize w:val="1"/>
+      <w:tblStyleColBandSize w:val="1"/>
+      <w:tblBorders>
+        <w:top w:val="single" w:sz="2" w:space="0" w:color="666666" w:themeColor="text1" w:themeTint="99"/>
+        <w:bottom w:val="single" w:sz="2" w:space="0" w:color="666666" w:themeColor="text1" w:themeTint="99"/>
+        <w:insideH w:val="single" w:sz="2" w:space="0" w:color="666666" w:themeColor="text1" w:themeTint="99"/>
+        <w:insideV w:val="single" w:sz="2" w:space="0" w:color="666666" w:themeColor="text1" w:themeTint="99"/>
+      </w:tblBorders>
+    </w:tblPr>
+    <w:tblStylePr w:type="firstRow">
+      <w:rPr>
+        <w:b/>
+        <w:bCs/>
+      </w:rPr>
+      <w:tblPr/>
+      <w:tcPr>
+        <w:tcBorders>
+          <w:top w:val="nil"/>
+          <w:bottom w:val="single" w:sz="12" w:space="0" w:color="666666" w:themeColor="text1" w:themeTint="99"/>
+          <w:insideH w:val="nil"/>
+          <w:insideV w:val="nil"/>
+        </w:tcBorders>
+        <w:shd w:val="clear" w:color="auto" w:fill="FFFFFF" w:themeFill="background1"/>
+      </w:tcPr>
+    </w:tblStylePr>
+    <w:tblStylePr w:type="lastRow">
+      <w:rPr>
+        <w:b/>
+        <w:bCs/>
+      </w:rPr>
+      <w:tblPr/>
+      <w:tcPr>
+        <w:tcBorders>
+          <w:top w:val="double" w:sz="2" w:space="0" w:color="666666" w:themeColor="text1" w:themeTint="99"/>
+          <w:bottom w:val="nil"/>
+          <w:insideH w:val="nil"/>
+          <w:insideV w:val="nil"/>
+        </w:tcBorders>
+        <w:shd w:val="clear" w:color="auto" w:fill="FFFFFF" w:themeFill="background1"/>
+      </w:tcPr>
+    </w:tblStylePr>
+    <w:tblStylePr w:type="firstCol">
+      <w:rPr>
+        <w:b/>
+        <w:bCs/>
+      </w:rPr>
+    </w:tblStylePr>
+    <w:tblStylePr w:type="lastCol">
+      <w:rPr>
+        <w:b/>
+        <w:bCs/>
+      </w:rPr>
+    </w:tblStylePr>
+    <w:tblStylePr w:type="band1Vert">
+      <w:tblPr/>
+      <w:tcPr>
+        <w:shd w:val="clear" w:color="auto" w:fill="CCCCCC" w:themeFill="text1" w:themeFillTint="33"/>
+      </w:tcPr>
+    </w:tblStylePr>
+    <w:tblStylePr w:type="band1Horz">
+      <w:tblPr/>
+      <w:tcPr>
+        <w:shd w:val="clear" w:color="auto" w:fill="CCCCCC" w:themeFill="text1" w:themeFillTint="33"/>
+      </w:tcPr>
+    </w:tblStylePr>
+  </w:style>
 </w:styles>
 </file>
 
@@ -3046,26 +5179,6 @@
 </file>
 
 <file path=customXml/item1.xml><?xml version="1.0" encoding="utf-8"?>
-<?mso-contentType ?>
-<FormTemplates xmlns="http://schemas.microsoft.com/sharepoint/v3/contenttype/forms">
-  <Display>DocumentLibraryForm</Display>
-  <Edit>DocumentLibraryForm</Edit>
-  <New>DocumentLibraryForm</New>
-</FormTemplates>
-</file>
-
-<file path=customXml/item2.xml><?xml version="1.0" encoding="utf-8"?>
-<p:properties xmlns:p="http://schemas.microsoft.com/office/2006/metadata/properties" xmlns:xsi="http://www.w3.org/2001/XMLSchema-instance" xmlns:pc="http://schemas.microsoft.com/office/infopath/2007/PartnerControls">
-  <documentManagement>
-    <lcf76f155ced4ddcb4097134ff3c332f xmlns="c067b879-9235-4fed-b178-987aaa805f52">
-      <Terms xmlns="http://schemas.microsoft.com/office/infopath/2007/PartnerControls"/>
-    </lcf76f155ced4ddcb4097134ff3c332f>
-    <TaxCatchAll xmlns="9701c0c3-e6e0-4347-a789-f10f63287cd9" xsi:nil="true"/>
-  </documentManagement>
-</p:properties>
-</file>
-
-<file path=customXml/item3.xml><?xml version="1.0" encoding="utf-8"?>
 <ct:contentTypeSchema xmlns:ct="http://schemas.microsoft.com/office/2006/metadata/contentType" xmlns:ma="http://schemas.microsoft.com/office/2006/metadata/properties/metaAttributes" ct:_="" ma:_="" ma:contentTypeName="Document" ma:contentTypeID="0x0101007EA9E572AF60BD48A238E109356DA812" ma:contentTypeVersion="15" ma:contentTypeDescription="Create a new document." ma:contentTypeScope="" ma:versionID="470f6ea9b1e9ed84a2c0db6871542e12">
   <xsd:schema xmlns:xsd="http://www.w3.org/2001/XMLSchema" xmlns:xs="http://www.w3.org/2001/XMLSchema" xmlns:p="http://schemas.microsoft.com/office/2006/metadata/properties" xmlns:ns2="c067b879-9235-4fed-b178-987aaa805f52" xmlns:ns3="9701c0c3-e6e0-4347-a789-f10f63287cd9" targetNamespace="http://schemas.microsoft.com/office/2006/metadata/properties" ma:root="true" ma:fieldsID="50219f5ba9a294d7fb9714a49bb8fb2c" ns2:_="" ns3:_="">
     <xsd:import namespace="c067b879-9235-4fed-b178-987aaa805f52"/>
@@ -3300,26 +5413,31 @@
 </ct:contentTypeSchema>
 </file>
 
-<file path=customXml/itemProps1.xml><?xml version="1.0" encoding="utf-8"?>
-<ds:datastoreItem xmlns:ds="http://schemas.openxmlformats.org/officeDocument/2006/customXml" ds:itemID="{4C977E0A-A301-4C16-AE8E-9FFD6DFA8685}">
-  <ds:schemaRefs>
-    <ds:schemaRef ds:uri="http://schemas.microsoft.com/sharepoint/v3/contenttype/forms"/>
-  </ds:schemaRefs>
-</ds:datastoreItem>
+<file path=customXml/item2.xml><?xml version="1.0" encoding="utf-8"?>
+<?mso-contentType ?>
+<FormTemplates xmlns="http://schemas.microsoft.com/sharepoint/v3/contenttype/forms">
+  <Display>DocumentLibraryForm</Display>
+  <Edit>DocumentLibraryForm</Edit>
+  <New>DocumentLibraryForm</New>
+</FormTemplates>
 </file>
 
-<file path=customXml/itemProps2.xml><?xml version="1.0" encoding="utf-8"?>
-<ds:datastoreItem xmlns:ds="http://schemas.openxmlformats.org/officeDocument/2006/customXml" ds:itemID="{E292E706-CA97-4E62-B131-9AE6D694F75D}">
-  <ds:schemaRefs>
-    <ds:schemaRef ds:uri="http://schemas.microsoft.com/office/2006/metadata/properties"/>
-    <ds:schemaRef ds:uri="http://schemas.microsoft.com/office/infopath/2007/PartnerControls"/>
-    <ds:schemaRef ds:uri="c067b879-9235-4fed-b178-987aaa805f52"/>
-    <ds:schemaRef ds:uri="9701c0c3-e6e0-4347-a789-f10f63287cd9"/>
-  </ds:schemaRefs>
-</ds:datastoreItem>
+<file path=customXml/item3.xml><?xml version="1.0" encoding="utf-8"?>
+<p:properties xmlns:p="http://schemas.microsoft.com/office/2006/metadata/properties" xmlns:xsi="http://www.w3.org/2001/XMLSchema-instance" xmlns:pc="http://schemas.microsoft.com/office/infopath/2007/PartnerControls">
+  <documentManagement>
+    <lcf76f155ced4ddcb4097134ff3c332f xmlns="c067b879-9235-4fed-b178-987aaa805f52">
+      <Terms xmlns="http://schemas.microsoft.com/office/infopath/2007/PartnerControls"/>
+    </lcf76f155ced4ddcb4097134ff3c332f>
+    <TaxCatchAll xmlns="9701c0c3-e6e0-4347-a789-f10f63287cd9" xsi:nil="true"/>
+  </documentManagement>
+</p:properties>
 </file>
 
-<file path=customXml/itemProps3.xml><?xml version="1.0" encoding="utf-8"?>
+<file path=customXml/item4.xml><?xml version="1.0" encoding="utf-8"?>
+<b:Sources xmlns:b="http://schemas.openxmlformats.org/officeDocument/2006/bibliography" xmlns="http://schemas.openxmlformats.org/officeDocument/2006/bibliography" SelectedStyle="/APASixthEditionOfficeOnline.xsl" StyleName="APA" Version="6"/>
+</file>
+
+<file path=customXml/itemProps1.xml><?xml version="1.0" encoding="utf-8"?>
 <ds:datastoreItem xmlns:ds="http://schemas.openxmlformats.org/officeDocument/2006/customXml" ds:itemID="{651B461D-B72F-4CD2-AA00-B7B6A765176B}">
   <ds:schemaRefs>
     <ds:schemaRef ds:uri="http://schemas.microsoft.com/office/2006/metadata/contentType"/>
@@ -3336,4 +5454,31 @@
     <ds:schemaRef ds:uri="http://schemas.microsoft.com/internal/obd"/>
   </ds:schemaRefs>
 </ds:datastoreItem>
+</file>
+
+<file path=customXml/itemProps2.xml><?xml version="1.0" encoding="utf-8"?>
+<ds:datastoreItem xmlns:ds="http://schemas.openxmlformats.org/officeDocument/2006/customXml" ds:itemID="{4C977E0A-A301-4C16-AE8E-9FFD6DFA8685}">
+  <ds:schemaRefs>
+    <ds:schemaRef ds:uri="http://schemas.microsoft.com/sharepoint/v3/contenttype/forms"/>
+  </ds:schemaRefs>
+</ds:datastoreItem>
+</file>
+
+<file path=customXml/itemProps3.xml><?xml version="1.0" encoding="utf-8"?>
+<ds:datastoreItem xmlns:ds="http://schemas.openxmlformats.org/officeDocument/2006/customXml" ds:itemID="{E292E706-CA97-4E62-B131-9AE6D694F75D}">
+  <ds:schemaRefs>
+    <ds:schemaRef ds:uri="http://schemas.microsoft.com/office/2006/metadata/properties"/>
+    <ds:schemaRef ds:uri="http://schemas.microsoft.com/office/infopath/2007/PartnerControls"/>
+    <ds:schemaRef ds:uri="c067b879-9235-4fed-b178-987aaa805f52"/>
+    <ds:schemaRef ds:uri="9701c0c3-e6e0-4347-a789-f10f63287cd9"/>
+  </ds:schemaRefs>
+</ds:datastoreItem>
+</file>
+
+<file path=customXml/itemProps4.xml><?xml version="1.0" encoding="utf-8"?>
+<ds:datastoreItem xmlns:ds="http://schemas.openxmlformats.org/officeDocument/2006/customXml" ds:itemID="{4D15FC8B-717A-E045-AA24-8F0E4BCC5913}">
+  <ds:schemaRefs>
+    <ds:schemaRef ds:uri="http://schemas.openxmlformats.org/officeDocument/2006/bibliography"/>
+  </ds:schemaRefs>
+</ds:datastoreItem>
 </file>
</xml_diff>